<commit_message>
Acertando a base de escopo
</commit_message>
<xml_diff>
--- a/montando base de escopo.docx
+++ b/montando base de escopo.docx
@@ -1,6 +1,6 @@
 
 <file path=word/document.xml><?xml version="1.0" encoding="utf-8"?>
-<w:document xmlns:wpc="http://schemas.microsoft.com/office/word/2010/wordprocessingCanvas" xmlns:cx="http://schemas.microsoft.com/office/drawing/2014/chartex" xmlns:cx1="http://schemas.microsoft.com/office/drawing/2015/9/8/chartex" xmlns:mc="http://schemas.openxmlformats.org/markup-compatibility/2006" xmlns:o="urn:schemas-microsoft-com:office:office" xmlns:r="http://schemas.openxmlformats.org/officeDocument/2006/relationships" xmlns:m="http://schemas.openxmlformats.org/officeDocument/2006/math" xmlns:v="urn:schemas-microsoft-com:vml" xmlns:wp14="http://schemas.microsoft.com/office/word/2010/wordprocessingDrawing" xmlns:wp="http://schemas.openxmlformats.org/drawingml/2006/wordprocessingDrawing" xmlns:w10="urn:schemas-microsoft-com:office:word" xmlns:w="http://schemas.openxmlformats.org/wordprocessingml/2006/main" xmlns:w14="http://schemas.microsoft.com/office/word/2010/wordml" xmlns:w15="http://schemas.microsoft.com/office/word/2012/wordml" xmlns:w16se="http://schemas.microsoft.com/office/word/2015/wordml/symex" xmlns:wpg="http://schemas.microsoft.com/office/word/2010/wordprocessingGroup" xmlns:wpi="http://schemas.microsoft.com/office/word/2010/wordprocessingInk" xmlns:wne="http://schemas.microsoft.com/office/word/2006/wordml" xmlns:wps="http://schemas.microsoft.com/office/word/2010/wordprocessingShape" mc:Ignorable="w14 w15 w16se wp14">
+<w:document xmlns:wpc="http://schemas.microsoft.com/office/word/2010/wordprocessingCanvas" xmlns:cx="http://schemas.microsoft.com/office/drawing/2014/chartex" xmlns:cx1="http://schemas.microsoft.com/office/drawing/2015/9/8/chartex" xmlns:cx2="http://schemas.microsoft.com/office/drawing/2015/10/21/chartex" xmlns:cx3="http://schemas.microsoft.com/office/drawing/2016/5/9/chartex" xmlns:cx4="http://schemas.microsoft.com/office/drawing/2016/5/10/chartex" xmlns:cx5="http://schemas.microsoft.com/office/drawing/2016/5/11/chartex" xmlns:cx6="http://schemas.microsoft.com/office/drawing/2016/5/12/chartex" xmlns:cx7="http://schemas.microsoft.com/office/drawing/2016/5/13/chartex" xmlns:cx8="http://schemas.microsoft.com/office/drawing/2016/5/14/chartex" xmlns:mc="http://schemas.openxmlformats.org/markup-compatibility/2006" xmlns:aink="http://schemas.microsoft.com/office/drawing/2016/ink" xmlns:am3d="http://schemas.microsoft.com/office/drawing/2017/model3d" xmlns:o="urn:schemas-microsoft-com:office:office" xmlns:r="http://schemas.openxmlformats.org/officeDocument/2006/relationships" xmlns:m="http://schemas.openxmlformats.org/officeDocument/2006/math" xmlns:v="urn:schemas-microsoft-com:vml" xmlns:wp14="http://schemas.microsoft.com/office/word/2010/wordprocessingDrawing" xmlns:wp="http://schemas.openxmlformats.org/drawingml/2006/wordprocessingDrawing" xmlns:w10="urn:schemas-microsoft-com:office:word" xmlns:w="http://schemas.openxmlformats.org/wordprocessingml/2006/main" xmlns:w14="http://schemas.microsoft.com/office/word/2010/wordml" xmlns:w15="http://schemas.microsoft.com/office/word/2012/wordml" xmlns:w16cid="http://schemas.microsoft.com/office/word/2016/wordml/cid" xmlns:w16se="http://schemas.microsoft.com/office/word/2015/wordml/symex" xmlns:wpg="http://schemas.microsoft.com/office/word/2010/wordprocessingGroup" xmlns:wpi="http://schemas.microsoft.com/office/word/2010/wordprocessingInk" xmlns:wne="http://schemas.microsoft.com/office/word/2006/wordml" xmlns:wps="http://schemas.microsoft.com/office/word/2010/wordprocessingShape" mc:Ignorable="w14 w15 w16se w16cid wp14">
   <w:body>
     <w:p>
       <w:r>
@@ -8,15 +8,27 @@
       </w:r>
     </w:p>
     <w:p>
-      <w:bookmarkStart w:id="0" w:name="_GoBack"/>
       <w:r>
         <w:t xml:space="preserve">Um dos muitos problemas que acabam por ocorrer na vida de alunos universitários, é a dificuldade em se manter em locais próximos do campus. De maneira que muitos deles ficam em condições de vida difíceis, necessitando desta maneira de ajuda e doações. </w:t>
       </w:r>
     </w:p>
-    <w:bookmarkEnd w:id="0"/>
     <w:p>
       <w:r>
-        <w:t>Com base nessa dificuldade foi pensando em uma maneira de solucionar o problema com a utilização da tecnologia para facilitar o processo de doações e ajudar comunitárias.</w:t>
+        <w:t xml:space="preserve">Com base nessa dificuldade foi pensando em uma maneira de solucionar o problema com a utilização da tecnologia para facilitar o processo de doações e ajudar </w:t>
+      </w:r>
+      <w:commentRangeStart w:id="0"/>
+      <w:r>
+        <w:t>comunitárias</w:t>
+      </w:r>
+      <w:commentRangeEnd w:id="0"/>
+      <w:r>
+        <w:rPr>
+          <w:rStyle w:val="Refdecomentrio"/>
+        </w:rPr>
+        <w:commentReference w:id="0"/>
+      </w:r>
+      <w:r>
+        <w:t>.</w:t>
       </w:r>
     </w:p>
     <w:p>
@@ -42,7 +54,13 @@
         <w:ind w:left="1426"/>
       </w:pPr>
       <w:r>
-        <w:t>Facilitar a comunicação entre os alunos necessitados do UNASP-HT e os doadores em potencial da região.</w:t>
+        <w:t xml:space="preserve">Facilitar a comunicação entre os alunos </w:t>
+      </w:r>
+      <w:r>
+        <w:t>de algum tipo de auxílio</w:t>
+      </w:r>
+      <w:r>
+        <w:t xml:space="preserve"> do UNASP-HT e os doadores em potencial da região.</w:t>
       </w:r>
     </w:p>
     <w:p>
@@ -69,7 +87,22 @@
         <w:ind w:left="1426"/>
       </w:pPr>
       <w:r>
-        <w:t>Aluno não precisa de identificar</w:t>
+        <w:t>Usuários não precisam se identificar para ajudar.</w:t>
+      </w:r>
+    </w:p>
+    <w:p>
+      <w:pPr>
+        <w:pStyle w:val="PargrafodaLista"/>
+        <w:ind w:left="1426"/>
+      </w:pPr>
+      <w:r>
+        <w:t xml:space="preserve">Aluno não precisa </w:t>
+      </w:r>
+      <w:r>
+        <w:t>se</w:t>
+      </w:r>
+      <w:r>
+        <w:t xml:space="preserve"> identificar</w:t>
       </w:r>
     </w:p>
     <w:p>
@@ -114,7 +147,12 @@
         </w:numPr>
       </w:pPr>
       <w:r>
-        <w:t>Restrições:</w:t>
+        <w:t>Restrições</w:t>
+      </w:r>
+      <w:bookmarkStart w:id="1" w:name="_GoBack"/>
+      <w:bookmarkEnd w:id="1"/>
+      <w:r>
+        <w:t>:</w:t>
       </w:r>
     </w:p>
     <w:p>
@@ -148,10 +186,7 @@
     <w:p/>
     <w:p>
       <w:r>
-        <w:t>EAP</w:t>
-      </w:r>
-      <w:r>
-        <w:t>:</w:t>
+        <w:t>EAP:</w:t>
       </w:r>
     </w:p>
     <w:p>
@@ -160,8 +195,9 @@
           <w:noProof/>
           <w:lang w:eastAsia="pt-BR"/>
         </w:rPr>
+        <w:lastRenderedPageBreak/>
         <w:drawing>
-          <wp:anchor distT="0" distB="0" distL="114300" distR="114300" simplePos="0" relativeHeight="251658240" behindDoc="0" locked="0" layoutInCell="1" allowOverlap="1">
+          <wp:anchor distT="0" distB="0" distL="114300" distR="114300" simplePos="0" relativeHeight="251658240" behindDoc="0" locked="0" layoutInCell="1" allowOverlap="1" wp14:anchorId="00C31255" wp14:editId="56A30285">
             <wp:simplePos x="0" y="0"/>
             <wp:positionH relativeFrom="page">
               <wp:posOffset>970100</wp:posOffset>
@@ -176,25 +212,24 @@
                 <wp:start x="16915" y="2327"/>
                 <wp:lineTo x="12952" y="2560"/>
                 <wp:lineTo x="12952" y="4422"/>
-                <wp:lineTo x="12668" y="4422"/>
-                <wp:lineTo x="8068" y="6167"/>
+                <wp:lineTo x="8139" y="6167"/>
                 <wp:lineTo x="6582" y="6283"/>
                 <wp:lineTo x="6653" y="10007"/>
                 <wp:lineTo x="6370" y="10007"/>
                 <wp:lineTo x="4671" y="11636"/>
                 <wp:lineTo x="-283" y="11869"/>
                 <wp:lineTo x="-71" y="17454"/>
-                <wp:lineTo x="283" y="17454"/>
-                <wp:lineTo x="283" y="19315"/>
+                <wp:lineTo x="354" y="17454"/>
+                <wp:lineTo x="354" y="19315"/>
                 <wp:lineTo x="9767" y="19315"/>
                 <wp:lineTo x="9767" y="20595"/>
                 <wp:lineTo x="10191" y="20828"/>
                 <wp:lineTo x="10828" y="20828"/>
                 <wp:lineTo x="10899" y="20595"/>
-                <wp:lineTo x="14579" y="19315"/>
                 <wp:lineTo x="14650" y="19315"/>
-                <wp:lineTo x="19109" y="17454"/>
-                <wp:lineTo x="19746" y="17454"/>
+                <wp:lineTo x="14721" y="19315"/>
+                <wp:lineTo x="19180" y="17454"/>
+                <wp:lineTo x="19887" y="17454"/>
                 <wp:lineTo x="23001" y="15941"/>
                 <wp:lineTo x="23001" y="15592"/>
                 <wp:lineTo x="22577" y="13847"/>
@@ -210,7 +245,7 @@
             <wp:cNvGraphicFramePr/>
             <a:graphic xmlns:a="http://schemas.openxmlformats.org/drawingml/2006/main">
               <a:graphicData uri="http://schemas.openxmlformats.org/drawingml/2006/diagram">
-                <dgm:relIds xmlns:dgm="http://schemas.openxmlformats.org/drawingml/2006/diagram" xmlns:r="http://schemas.openxmlformats.org/officeDocument/2006/relationships" r:dm="rId7" r:lo="rId8" r:qs="rId9" r:cs="rId10"/>
+                <dgm:relIds xmlns:dgm="http://schemas.openxmlformats.org/drawingml/2006/diagram" xmlns:r="http://schemas.openxmlformats.org/officeDocument/2006/relationships" r:dm="rId10" r:lo="rId11" r:qs="rId12" r:cs="rId13"/>
               </a:graphicData>
             </a:graphic>
           </wp:anchor>
@@ -227,11 +262,7 @@
     <w:p/>
     <w:p>
       <w:r>
-        <w:lastRenderedPageBreak/>
-        <w:t>Checklist de Qualidade</w:t>
-      </w:r>
-      <w:r>
-        <w:t>:</w:t>
+        <w:t>Checklist de Qualidade:</w:t>
       </w:r>
     </w:p>
     <w:tbl>
@@ -408,15 +439,16 @@
           <w:noProof/>
           <w:lang w:eastAsia="pt-BR"/>
         </w:rPr>
+        <w:lastRenderedPageBreak/>
         <w:drawing>
-          <wp:inline distT="0" distB="0" distL="0" distR="0">
+          <wp:inline distT="0" distB="0" distL="0" distR="0" wp14:anchorId="46A498A3" wp14:editId="33806EDF">
             <wp:extent cx="5400040" cy="3150235"/>
             <wp:effectExtent l="19050" t="0" r="29210" b="0"/>
             <wp:docPr id="3" name="Diagrama 3"/>
             <wp:cNvGraphicFramePr/>
             <a:graphic xmlns:a="http://schemas.openxmlformats.org/drawingml/2006/main">
               <a:graphicData uri="http://schemas.openxmlformats.org/drawingml/2006/diagram">
-                <dgm:relIds xmlns:dgm="http://schemas.openxmlformats.org/drawingml/2006/diagram" xmlns:r="http://schemas.openxmlformats.org/officeDocument/2006/relationships" r:dm="rId12" r:lo="rId13" r:qs="rId14" r:cs="rId15"/>
+                <dgm:relIds xmlns:dgm="http://schemas.openxmlformats.org/drawingml/2006/diagram" xmlns:r="http://schemas.openxmlformats.org/officeDocument/2006/relationships" r:dm="rId15" r:lo="rId16" r:qs="rId17" r:cs="rId18"/>
               </a:graphicData>
             </a:graphic>
           </wp:inline>
@@ -434,16 +466,15 @@
           <w:noProof/>
           <w:lang w:eastAsia="pt-BR"/>
         </w:rPr>
-        <w:lastRenderedPageBreak/>
         <w:drawing>
-          <wp:inline distT="0" distB="0" distL="0" distR="0">
+          <wp:inline distT="0" distB="0" distL="0" distR="0" wp14:anchorId="612A29B1" wp14:editId="298E4C7C">
             <wp:extent cx="5400040" cy="3150235"/>
             <wp:effectExtent l="38100" t="38100" r="29210" b="0"/>
             <wp:docPr id="5" name="Diagrama 5"/>
             <wp:cNvGraphicFramePr/>
             <a:graphic xmlns:a="http://schemas.openxmlformats.org/drawingml/2006/main">
               <a:graphicData uri="http://schemas.openxmlformats.org/drawingml/2006/diagram">
-                <dgm:relIds xmlns:dgm="http://schemas.openxmlformats.org/drawingml/2006/diagram" xmlns:r="http://schemas.openxmlformats.org/officeDocument/2006/relationships" r:dm="rId17" r:lo="rId18" r:qs="rId19" r:cs="rId20"/>
+                <dgm:relIds xmlns:dgm="http://schemas.openxmlformats.org/drawingml/2006/diagram" xmlns:r="http://schemas.openxmlformats.org/officeDocument/2006/relationships" r:dm="rId20" r:lo="rId21" r:qs="rId22" r:cs="rId23"/>
               </a:graphicData>
             </a:graphic>
           </wp:inline>
@@ -461,8 +492,9 @@
           <w:noProof/>
           <w:lang w:eastAsia="pt-BR"/>
         </w:rPr>
+        <w:lastRenderedPageBreak/>
         <w:drawing>
-          <wp:inline distT="0" distB="0" distL="0" distR="0">
+          <wp:inline distT="0" distB="0" distL="0" distR="0" wp14:anchorId="5318FB13" wp14:editId="0064F36E">
             <wp:extent cx="5400040" cy="1764030"/>
             <wp:effectExtent l="0" t="0" r="0" b="7620"/>
             <wp:docPr id="6" name="Imagem 6"/>
@@ -477,7 +509,7 @@
                     <pic:cNvPicPr/>
                   </pic:nvPicPr>
                   <pic:blipFill>
-                    <a:blip r:embed="rId22">
+                    <a:blip r:embed="rId25">
                       <a:extLst>
                         <a:ext uri="{28A0092B-C50C-407E-A947-70E740481C1C}">
                           <a14:useLocalDpi xmlns:a14="http://schemas.microsoft.com/office/drawing/2010/main" val="0"/>
@@ -580,7 +612,6 @@
         </w:numPr>
       </w:pPr>
       <w:r>
-        <w:lastRenderedPageBreak/>
         <w:t>Alimentação</w:t>
       </w:r>
     </w:p>
@@ -745,6 +776,7 @@
         <w:ind w:left="1410"/>
       </w:pPr>
       <w:r>
+        <w:lastRenderedPageBreak/>
         <w:t>Vendo perfil, o doador pode entrar em contato por chat.</w:t>
       </w:r>
     </w:p>
@@ -753,7 +785,15 @@
         <w:ind w:left="1410"/>
       </w:pPr>
       <w:r>
-        <w:t>Escolhe ficar como publico para o aluno a doar</w:t>
+        <w:t xml:space="preserve">Escolhe ficar como </w:t>
+      </w:r>
+      <w:proofErr w:type="spellStart"/>
+      <w:r>
+        <w:t>publico</w:t>
+      </w:r>
+      <w:proofErr w:type="spellEnd"/>
+      <w:r>
+        <w:t xml:space="preserve"> para o aluno a doar</w:t>
       </w:r>
     </w:p>
     <w:p>
@@ -813,8 +853,38 @@
 </w:document>
 </file>
 
+<file path=word/comments.xml><?xml version="1.0" encoding="utf-8"?>
+<w:comments xmlns:wpc="http://schemas.microsoft.com/office/word/2010/wordprocessingCanvas" xmlns:cx="http://schemas.microsoft.com/office/drawing/2014/chartex" xmlns:cx1="http://schemas.microsoft.com/office/drawing/2015/9/8/chartex" xmlns:cx2="http://schemas.microsoft.com/office/drawing/2015/10/21/chartex" xmlns:cx3="http://schemas.microsoft.com/office/drawing/2016/5/9/chartex" xmlns:cx4="http://schemas.microsoft.com/office/drawing/2016/5/10/chartex" xmlns:cx5="http://schemas.microsoft.com/office/drawing/2016/5/11/chartex" xmlns:cx6="http://schemas.microsoft.com/office/drawing/2016/5/12/chartex" xmlns:cx7="http://schemas.microsoft.com/office/drawing/2016/5/13/chartex" xmlns:cx8="http://schemas.microsoft.com/office/drawing/2016/5/14/chartex" xmlns:mc="http://schemas.openxmlformats.org/markup-compatibility/2006" xmlns:aink="http://schemas.microsoft.com/office/drawing/2016/ink" xmlns:am3d="http://schemas.microsoft.com/office/drawing/2017/model3d" xmlns:o="urn:schemas-microsoft-com:office:office" xmlns:r="http://schemas.openxmlformats.org/officeDocument/2006/relationships" xmlns:m="http://schemas.openxmlformats.org/officeDocument/2006/math" xmlns:v="urn:schemas-microsoft-com:vml" xmlns:wp14="http://schemas.microsoft.com/office/word/2010/wordprocessingDrawing" xmlns:wp="http://schemas.openxmlformats.org/drawingml/2006/wordprocessingDrawing" xmlns:w10="urn:schemas-microsoft-com:office:word" xmlns:w="http://schemas.openxmlformats.org/wordprocessingml/2006/main" xmlns:w14="http://schemas.microsoft.com/office/word/2010/wordml" xmlns:w15="http://schemas.microsoft.com/office/word/2012/wordml" xmlns:w16cid="http://schemas.microsoft.com/office/word/2016/wordml/cid" xmlns:w16se="http://schemas.microsoft.com/office/word/2015/wordml/symex" xmlns:wpg="http://schemas.microsoft.com/office/word/2010/wordprocessingGroup" xmlns:wpi="http://schemas.microsoft.com/office/word/2010/wordprocessingInk" xmlns:wne="http://schemas.microsoft.com/office/word/2006/wordml" xmlns:wps="http://schemas.microsoft.com/office/word/2010/wordprocessingShape" mc:Ignorable="w14 w15 w16se w16cid wp14">
+  <w:comment w:id="0" w:author="Augusto Silva" w:date="2019-03-11T19:43:00Z" w:initials="AS">
+    <w:p>
+      <w:pPr>
+        <w:pStyle w:val="Textodecomentrio"/>
+      </w:pPr>
+      <w:r>
+        <w:rPr>
+          <w:rStyle w:val="Refdecomentrio"/>
+        </w:rPr>
+        <w:annotationRef/>
+      </w:r>
+    </w:p>
+  </w:comment>
+</w:comments>
+</file>
+
+<file path=word/commentsExtended.xml><?xml version="1.0" encoding="utf-8"?>
+<w15:commentsEx xmlns:wpc="http://schemas.microsoft.com/office/word/2010/wordprocessingCanvas" xmlns:cx="http://schemas.microsoft.com/office/drawing/2014/chartex" xmlns:cx1="http://schemas.microsoft.com/office/drawing/2015/9/8/chartex" xmlns:cx2="http://schemas.microsoft.com/office/drawing/2015/10/21/chartex" xmlns:cx3="http://schemas.microsoft.com/office/drawing/2016/5/9/chartex" xmlns:cx4="http://schemas.microsoft.com/office/drawing/2016/5/10/chartex" xmlns:cx5="http://schemas.microsoft.com/office/drawing/2016/5/11/chartex" xmlns:cx6="http://schemas.microsoft.com/office/drawing/2016/5/12/chartex" xmlns:cx7="http://schemas.microsoft.com/office/drawing/2016/5/13/chartex" xmlns:cx8="http://schemas.microsoft.com/office/drawing/2016/5/14/chartex" xmlns:mc="http://schemas.openxmlformats.org/markup-compatibility/2006" xmlns:aink="http://schemas.microsoft.com/office/drawing/2016/ink" xmlns:am3d="http://schemas.microsoft.com/office/drawing/2017/model3d" xmlns:o="urn:schemas-microsoft-com:office:office" xmlns:r="http://schemas.openxmlformats.org/officeDocument/2006/relationships" xmlns:m="http://schemas.openxmlformats.org/officeDocument/2006/math" xmlns:v="urn:schemas-microsoft-com:vml" xmlns:wp14="http://schemas.microsoft.com/office/word/2010/wordprocessingDrawing" xmlns:wp="http://schemas.openxmlformats.org/drawingml/2006/wordprocessingDrawing" xmlns:w10="urn:schemas-microsoft-com:office:word" xmlns:w="http://schemas.openxmlformats.org/wordprocessingml/2006/main" xmlns:w14="http://schemas.microsoft.com/office/word/2010/wordml" xmlns:w15="http://schemas.microsoft.com/office/word/2012/wordml" xmlns:w16cid="http://schemas.microsoft.com/office/word/2016/wordml/cid" xmlns:w16se="http://schemas.microsoft.com/office/word/2015/wordml/symex" xmlns:wpg="http://schemas.microsoft.com/office/word/2010/wordprocessingGroup" xmlns:wpi="http://schemas.microsoft.com/office/word/2010/wordprocessingInk" xmlns:wne="http://schemas.microsoft.com/office/word/2006/wordml" xmlns:wps="http://schemas.microsoft.com/office/word/2010/wordprocessingShape" mc:Ignorable="w14 w15 w16se w16cid wp14">
+  <w15:commentEx w15:paraId="0EB27F12" w15:done="0"/>
+</w15:commentsEx>
+</file>
+
+<file path=word/commentsIds.xml><?xml version="1.0" encoding="utf-8"?>
+<w16cid:commentsIds xmlns:wpc="http://schemas.microsoft.com/office/word/2010/wordprocessingCanvas" xmlns:cx="http://schemas.microsoft.com/office/drawing/2014/chartex" xmlns:cx1="http://schemas.microsoft.com/office/drawing/2015/9/8/chartex" xmlns:cx2="http://schemas.microsoft.com/office/drawing/2015/10/21/chartex" xmlns:cx3="http://schemas.microsoft.com/office/drawing/2016/5/9/chartex" xmlns:cx4="http://schemas.microsoft.com/office/drawing/2016/5/10/chartex" xmlns:cx5="http://schemas.microsoft.com/office/drawing/2016/5/11/chartex" xmlns:cx6="http://schemas.microsoft.com/office/drawing/2016/5/12/chartex" xmlns:cx7="http://schemas.microsoft.com/office/drawing/2016/5/13/chartex" xmlns:cx8="http://schemas.microsoft.com/office/drawing/2016/5/14/chartex" xmlns:mc="http://schemas.openxmlformats.org/markup-compatibility/2006" xmlns:aink="http://schemas.microsoft.com/office/drawing/2016/ink" xmlns:am3d="http://schemas.microsoft.com/office/drawing/2017/model3d" xmlns:o="urn:schemas-microsoft-com:office:office" xmlns:r="http://schemas.openxmlformats.org/officeDocument/2006/relationships" xmlns:m="http://schemas.openxmlformats.org/officeDocument/2006/math" xmlns:v="urn:schemas-microsoft-com:vml" xmlns:wp14="http://schemas.microsoft.com/office/word/2010/wordprocessingDrawing" xmlns:wp="http://schemas.openxmlformats.org/drawingml/2006/wordprocessingDrawing" xmlns:w10="urn:schemas-microsoft-com:office:word" xmlns:w="http://schemas.openxmlformats.org/wordprocessingml/2006/main" xmlns:w14="http://schemas.microsoft.com/office/word/2010/wordml" xmlns:w15="http://schemas.microsoft.com/office/word/2012/wordml" xmlns:w16cid="http://schemas.microsoft.com/office/word/2016/wordml/cid" xmlns:w16se="http://schemas.microsoft.com/office/word/2015/wordml/symex" xmlns:wpg="http://schemas.microsoft.com/office/word/2010/wordprocessingGroup" xmlns:wpi="http://schemas.microsoft.com/office/word/2010/wordprocessingInk" xmlns:wne="http://schemas.microsoft.com/office/word/2006/wordml" xmlns:wps="http://schemas.microsoft.com/office/word/2010/wordprocessingShape" mc:Ignorable="w14 w15 w16se w16cid wp14">
+  <w16cid:commentId w16cid:paraId="0EB27F12" w16cid:durableId="203138D1"/>
+</w16cid:commentsIds>
+</file>
+
 <file path=word/endnotes.xml><?xml version="1.0" encoding="utf-8"?>
-<w:endnotes xmlns:wpc="http://schemas.microsoft.com/office/word/2010/wordprocessingCanvas" xmlns:cx="http://schemas.microsoft.com/office/drawing/2014/chartex" xmlns:cx1="http://schemas.microsoft.com/office/drawing/2015/9/8/chartex" xmlns:mc="http://schemas.openxmlformats.org/markup-compatibility/2006" xmlns:o="urn:schemas-microsoft-com:office:office" xmlns:r="http://schemas.openxmlformats.org/officeDocument/2006/relationships" xmlns:m="http://schemas.openxmlformats.org/officeDocument/2006/math" xmlns:v="urn:schemas-microsoft-com:vml" xmlns:wp14="http://schemas.microsoft.com/office/word/2010/wordprocessingDrawing" xmlns:wp="http://schemas.openxmlformats.org/drawingml/2006/wordprocessingDrawing" xmlns:w10="urn:schemas-microsoft-com:office:word" xmlns:w="http://schemas.openxmlformats.org/wordprocessingml/2006/main" xmlns:w14="http://schemas.microsoft.com/office/word/2010/wordml" xmlns:w15="http://schemas.microsoft.com/office/word/2012/wordml" xmlns:w16se="http://schemas.microsoft.com/office/word/2015/wordml/symex" xmlns:wpg="http://schemas.microsoft.com/office/word/2010/wordprocessingGroup" xmlns:wpi="http://schemas.microsoft.com/office/word/2010/wordprocessingInk" xmlns:wne="http://schemas.microsoft.com/office/word/2006/wordml" xmlns:wps="http://schemas.microsoft.com/office/word/2010/wordprocessingShape" mc:Ignorable="w14 w15 w16se wp14">
+<w:endnotes xmlns:wpc="http://schemas.microsoft.com/office/word/2010/wordprocessingCanvas" xmlns:cx="http://schemas.microsoft.com/office/drawing/2014/chartex" xmlns:cx1="http://schemas.microsoft.com/office/drawing/2015/9/8/chartex" xmlns:cx2="http://schemas.microsoft.com/office/drawing/2015/10/21/chartex" xmlns:cx3="http://schemas.microsoft.com/office/drawing/2016/5/9/chartex" xmlns:cx4="http://schemas.microsoft.com/office/drawing/2016/5/10/chartex" xmlns:cx5="http://schemas.microsoft.com/office/drawing/2016/5/11/chartex" xmlns:cx6="http://schemas.microsoft.com/office/drawing/2016/5/12/chartex" xmlns:cx7="http://schemas.microsoft.com/office/drawing/2016/5/13/chartex" xmlns:cx8="http://schemas.microsoft.com/office/drawing/2016/5/14/chartex" xmlns:mc="http://schemas.openxmlformats.org/markup-compatibility/2006" xmlns:aink="http://schemas.microsoft.com/office/drawing/2016/ink" xmlns:am3d="http://schemas.microsoft.com/office/drawing/2017/model3d" xmlns:o="urn:schemas-microsoft-com:office:office" xmlns:r="http://schemas.openxmlformats.org/officeDocument/2006/relationships" xmlns:m="http://schemas.openxmlformats.org/officeDocument/2006/math" xmlns:v="urn:schemas-microsoft-com:vml" xmlns:wp14="http://schemas.microsoft.com/office/word/2010/wordprocessingDrawing" xmlns:wp="http://schemas.openxmlformats.org/drawingml/2006/wordprocessingDrawing" xmlns:w10="urn:schemas-microsoft-com:office:word" xmlns:w="http://schemas.openxmlformats.org/wordprocessingml/2006/main" xmlns:w14="http://schemas.microsoft.com/office/word/2010/wordml" xmlns:w15="http://schemas.microsoft.com/office/word/2012/wordml" xmlns:w16cid="http://schemas.microsoft.com/office/word/2016/wordml/cid" xmlns:w16se="http://schemas.microsoft.com/office/word/2015/wordml/symex" xmlns:wpg="http://schemas.microsoft.com/office/word/2010/wordprocessingGroup" xmlns:wpi="http://schemas.microsoft.com/office/word/2010/wordprocessingInk" xmlns:wne="http://schemas.microsoft.com/office/word/2006/wordml" xmlns:wps="http://schemas.microsoft.com/office/word/2010/wordprocessingShape" mc:Ignorable="w14 w15 w16se w16cid wp14">
   <w:endnote w:type="separator" w:id="-1">
     <w:p>
       <w:pPr>
@@ -839,7 +909,7 @@
 </file>
 
 <file path=word/footnotes.xml><?xml version="1.0" encoding="utf-8"?>
-<w:footnotes xmlns:wpc="http://schemas.microsoft.com/office/word/2010/wordprocessingCanvas" xmlns:cx="http://schemas.microsoft.com/office/drawing/2014/chartex" xmlns:cx1="http://schemas.microsoft.com/office/drawing/2015/9/8/chartex" xmlns:mc="http://schemas.openxmlformats.org/markup-compatibility/2006" xmlns:o="urn:schemas-microsoft-com:office:office" xmlns:r="http://schemas.openxmlformats.org/officeDocument/2006/relationships" xmlns:m="http://schemas.openxmlformats.org/officeDocument/2006/math" xmlns:v="urn:schemas-microsoft-com:vml" xmlns:wp14="http://schemas.microsoft.com/office/word/2010/wordprocessingDrawing" xmlns:wp="http://schemas.openxmlformats.org/drawingml/2006/wordprocessingDrawing" xmlns:w10="urn:schemas-microsoft-com:office:word" xmlns:w="http://schemas.openxmlformats.org/wordprocessingml/2006/main" xmlns:w14="http://schemas.microsoft.com/office/word/2010/wordml" xmlns:w15="http://schemas.microsoft.com/office/word/2012/wordml" xmlns:w16se="http://schemas.microsoft.com/office/word/2015/wordml/symex" xmlns:wpg="http://schemas.microsoft.com/office/word/2010/wordprocessingGroup" xmlns:wpi="http://schemas.microsoft.com/office/word/2010/wordprocessingInk" xmlns:wne="http://schemas.microsoft.com/office/word/2006/wordml" xmlns:wps="http://schemas.microsoft.com/office/word/2010/wordprocessingShape" mc:Ignorable="w14 w15 w16se wp14">
+<w:footnotes xmlns:wpc="http://schemas.microsoft.com/office/word/2010/wordprocessingCanvas" xmlns:cx="http://schemas.microsoft.com/office/drawing/2014/chartex" xmlns:cx1="http://schemas.microsoft.com/office/drawing/2015/9/8/chartex" xmlns:cx2="http://schemas.microsoft.com/office/drawing/2015/10/21/chartex" xmlns:cx3="http://schemas.microsoft.com/office/drawing/2016/5/9/chartex" xmlns:cx4="http://schemas.microsoft.com/office/drawing/2016/5/10/chartex" xmlns:cx5="http://schemas.microsoft.com/office/drawing/2016/5/11/chartex" xmlns:cx6="http://schemas.microsoft.com/office/drawing/2016/5/12/chartex" xmlns:cx7="http://schemas.microsoft.com/office/drawing/2016/5/13/chartex" xmlns:cx8="http://schemas.microsoft.com/office/drawing/2016/5/14/chartex" xmlns:mc="http://schemas.openxmlformats.org/markup-compatibility/2006" xmlns:aink="http://schemas.microsoft.com/office/drawing/2016/ink" xmlns:am3d="http://schemas.microsoft.com/office/drawing/2017/model3d" xmlns:o="urn:schemas-microsoft-com:office:office" xmlns:r="http://schemas.openxmlformats.org/officeDocument/2006/relationships" xmlns:m="http://schemas.openxmlformats.org/officeDocument/2006/math" xmlns:v="urn:schemas-microsoft-com:vml" xmlns:wp14="http://schemas.microsoft.com/office/word/2010/wordprocessingDrawing" xmlns:wp="http://schemas.openxmlformats.org/drawingml/2006/wordprocessingDrawing" xmlns:w10="urn:schemas-microsoft-com:office:word" xmlns:w="http://schemas.openxmlformats.org/wordprocessingml/2006/main" xmlns:w14="http://schemas.microsoft.com/office/word/2010/wordml" xmlns:w15="http://schemas.microsoft.com/office/word/2012/wordml" xmlns:w16cid="http://schemas.microsoft.com/office/word/2016/wordml/cid" xmlns:w16se="http://schemas.microsoft.com/office/word/2015/wordml/symex" xmlns:wpg="http://schemas.microsoft.com/office/word/2010/wordprocessingGroup" xmlns:wpi="http://schemas.microsoft.com/office/word/2010/wordprocessingInk" xmlns:wne="http://schemas.microsoft.com/office/word/2006/wordml" xmlns:wps="http://schemas.microsoft.com/office/word/2010/wordprocessingShape" mc:Ignorable="w14 w15 w16se w16cid wp14">
   <w:footnote w:type="separator" w:id="-1">
     <w:p>
       <w:pPr>
@@ -864,7 +934,7 @@
 </file>
 
 <file path=word/numbering.xml><?xml version="1.0" encoding="utf-8"?>
-<w:numbering xmlns:wpc="http://schemas.microsoft.com/office/word/2010/wordprocessingCanvas" xmlns:cx="http://schemas.microsoft.com/office/drawing/2014/chartex" xmlns:cx1="http://schemas.microsoft.com/office/drawing/2015/9/8/chartex" xmlns:mc="http://schemas.openxmlformats.org/markup-compatibility/2006" xmlns:o="urn:schemas-microsoft-com:office:office" xmlns:r="http://schemas.openxmlformats.org/officeDocument/2006/relationships" xmlns:m="http://schemas.openxmlformats.org/officeDocument/2006/math" xmlns:v="urn:schemas-microsoft-com:vml" xmlns:wp14="http://schemas.microsoft.com/office/word/2010/wordprocessingDrawing" xmlns:wp="http://schemas.openxmlformats.org/drawingml/2006/wordprocessingDrawing" xmlns:w10="urn:schemas-microsoft-com:office:word" xmlns:w="http://schemas.openxmlformats.org/wordprocessingml/2006/main" xmlns:w14="http://schemas.microsoft.com/office/word/2010/wordml" xmlns:w15="http://schemas.microsoft.com/office/word/2012/wordml" xmlns:w16se="http://schemas.microsoft.com/office/word/2015/wordml/symex" xmlns:wpg="http://schemas.microsoft.com/office/word/2010/wordprocessingGroup" xmlns:wpi="http://schemas.microsoft.com/office/word/2010/wordprocessingInk" xmlns:wne="http://schemas.microsoft.com/office/word/2006/wordml" xmlns:wps="http://schemas.microsoft.com/office/word/2010/wordprocessingShape" mc:Ignorable="w14 w15 w16se wp14">
+<w:numbering xmlns:wpc="http://schemas.microsoft.com/office/word/2010/wordprocessingCanvas" xmlns:cx="http://schemas.microsoft.com/office/drawing/2014/chartex" xmlns:cx1="http://schemas.microsoft.com/office/drawing/2015/9/8/chartex" xmlns:cx2="http://schemas.microsoft.com/office/drawing/2015/10/21/chartex" xmlns:cx3="http://schemas.microsoft.com/office/drawing/2016/5/9/chartex" xmlns:cx4="http://schemas.microsoft.com/office/drawing/2016/5/10/chartex" xmlns:cx5="http://schemas.microsoft.com/office/drawing/2016/5/11/chartex" xmlns:cx6="http://schemas.microsoft.com/office/drawing/2016/5/12/chartex" xmlns:cx7="http://schemas.microsoft.com/office/drawing/2016/5/13/chartex" xmlns:cx8="http://schemas.microsoft.com/office/drawing/2016/5/14/chartex" xmlns:mc="http://schemas.openxmlformats.org/markup-compatibility/2006" xmlns:aink="http://schemas.microsoft.com/office/drawing/2016/ink" xmlns:am3d="http://schemas.microsoft.com/office/drawing/2017/model3d" xmlns:o="urn:schemas-microsoft-com:office:office" xmlns:r="http://schemas.openxmlformats.org/officeDocument/2006/relationships" xmlns:m="http://schemas.openxmlformats.org/officeDocument/2006/math" xmlns:v="urn:schemas-microsoft-com:vml" xmlns:wp14="http://schemas.microsoft.com/office/word/2010/wordprocessingDrawing" xmlns:wp="http://schemas.openxmlformats.org/drawingml/2006/wordprocessingDrawing" xmlns:w10="urn:schemas-microsoft-com:office:word" xmlns:w="http://schemas.openxmlformats.org/wordprocessingml/2006/main" xmlns:w14="http://schemas.microsoft.com/office/word/2010/wordml" xmlns:w15="http://schemas.microsoft.com/office/word/2012/wordml" xmlns:w16cid="http://schemas.microsoft.com/office/word/2016/wordml/cid" xmlns:w16se="http://schemas.microsoft.com/office/word/2015/wordml/symex" xmlns:wpg="http://schemas.microsoft.com/office/word/2010/wordprocessingGroup" xmlns:wpi="http://schemas.microsoft.com/office/word/2010/wordprocessingInk" xmlns:wne="http://schemas.microsoft.com/office/word/2006/wordml" xmlns:wps="http://schemas.microsoft.com/office/word/2010/wordprocessingShape" mc:Ignorable="w14 w15 w16se w16cid wp14">
   <w:abstractNum w:abstractNumId="0" w15:restartNumberingAfterBreak="0">
     <w:nsid w:val="073A5DEE"/>
     <w:multiLevelType w:val="hybridMultilevel"/>
@@ -1216,8 +1286,16 @@
 </w:numbering>
 </file>
 
+<file path=word/people.xml><?xml version="1.0" encoding="utf-8"?>
+<w15:people xmlns:wpc="http://schemas.microsoft.com/office/word/2010/wordprocessingCanvas" xmlns:cx="http://schemas.microsoft.com/office/drawing/2014/chartex" xmlns:cx1="http://schemas.microsoft.com/office/drawing/2015/9/8/chartex" xmlns:cx2="http://schemas.microsoft.com/office/drawing/2015/10/21/chartex" xmlns:cx3="http://schemas.microsoft.com/office/drawing/2016/5/9/chartex" xmlns:cx4="http://schemas.microsoft.com/office/drawing/2016/5/10/chartex" xmlns:cx5="http://schemas.microsoft.com/office/drawing/2016/5/11/chartex" xmlns:cx6="http://schemas.microsoft.com/office/drawing/2016/5/12/chartex" xmlns:cx7="http://schemas.microsoft.com/office/drawing/2016/5/13/chartex" xmlns:cx8="http://schemas.microsoft.com/office/drawing/2016/5/14/chartex" xmlns:mc="http://schemas.openxmlformats.org/markup-compatibility/2006" xmlns:aink="http://schemas.microsoft.com/office/drawing/2016/ink" xmlns:am3d="http://schemas.microsoft.com/office/drawing/2017/model3d" xmlns:o="urn:schemas-microsoft-com:office:office" xmlns:r="http://schemas.openxmlformats.org/officeDocument/2006/relationships" xmlns:m="http://schemas.openxmlformats.org/officeDocument/2006/math" xmlns:v="urn:schemas-microsoft-com:vml" xmlns:wp14="http://schemas.microsoft.com/office/word/2010/wordprocessingDrawing" xmlns:wp="http://schemas.openxmlformats.org/drawingml/2006/wordprocessingDrawing" xmlns:w10="urn:schemas-microsoft-com:office:word" xmlns:w="http://schemas.openxmlformats.org/wordprocessingml/2006/main" xmlns:w14="http://schemas.microsoft.com/office/word/2010/wordml" xmlns:w15="http://schemas.microsoft.com/office/word/2012/wordml" xmlns:w16cid="http://schemas.microsoft.com/office/word/2016/wordml/cid" xmlns:w16se="http://schemas.microsoft.com/office/word/2015/wordml/symex" xmlns:wpg="http://schemas.microsoft.com/office/word/2010/wordprocessingGroup" xmlns:wpi="http://schemas.microsoft.com/office/word/2010/wordprocessingInk" xmlns:wne="http://schemas.microsoft.com/office/word/2006/wordml" xmlns:wps="http://schemas.microsoft.com/office/word/2010/wordprocessingShape" mc:Ignorable="w14 w15 w16se w16cid wp14">
+  <w15:person w15:author="Augusto Silva">
+    <w15:presenceInfo w15:providerId="Windows Live" w15:userId="07330fd08e89ccbc"/>
+  </w15:person>
+</w15:people>
+</file>
+
 <file path=word/styles.xml><?xml version="1.0" encoding="utf-8"?>
-<w:styles xmlns:mc="http://schemas.openxmlformats.org/markup-compatibility/2006" xmlns:r="http://schemas.openxmlformats.org/officeDocument/2006/relationships" xmlns:w="http://schemas.openxmlformats.org/wordprocessingml/2006/main" xmlns:w14="http://schemas.microsoft.com/office/word/2010/wordml" xmlns:w15="http://schemas.microsoft.com/office/word/2012/wordml" xmlns:w16se="http://schemas.microsoft.com/office/word/2015/wordml/symex" mc:Ignorable="w14 w15 w16se">
+<w:styles xmlns:mc="http://schemas.openxmlformats.org/markup-compatibility/2006" xmlns:r="http://schemas.openxmlformats.org/officeDocument/2006/relationships" xmlns:w="http://schemas.openxmlformats.org/wordprocessingml/2006/main" xmlns:w14="http://schemas.microsoft.com/office/word/2010/wordml" xmlns:w15="http://schemas.microsoft.com/office/word/2012/wordml" xmlns:w16cid="http://schemas.microsoft.com/office/word/2016/wordml/cid" xmlns:w16se="http://schemas.microsoft.com/office/word/2015/wordml/symex" mc:Ignorable="w14 w15 w16se w16cid">
   <w:docDefaults>
     <w:rPrDefault>
       <w:rPr>
@@ -1233,7 +1311,7 @@
       </w:pPr>
     </w:pPrDefault>
   </w:docDefaults>
-  <w:latentStyles w:defLockedState="0" w:defUIPriority="99" w:defSemiHidden="0" w:defUnhideWhenUsed="0" w:defQFormat="0" w:count="371">
+  <w:latentStyles w:defLockedState="0" w:defUIPriority="99" w:defSemiHidden="0" w:defUnhideWhenUsed="0" w:defQFormat="0" w:count="375">
     <w:lsdException w:name="Normal" w:uiPriority="0" w:qFormat="1"/>
     <w:lsdException w:name="heading 1" w:uiPriority="9" w:qFormat="1"/>
     <w:lsdException w:name="heading 2" w:semiHidden="1" w:uiPriority="9" w:unhideWhenUsed="1" w:qFormat="1"/>
@@ -1339,7 +1417,6 @@
     <w:lsdException w:name="HTML Sample" w:semiHidden="1" w:unhideWhenUsed="1"/>
     <w:lsdException w:name="HTML Typewriter" w:semiHidden="1" w:unhideWhenUsed="1"/>
     <w:lsdException w:name="HTML Variable" w:semiHidden="1" w:unhideWhenUsed="1"/>
-    <w:lsdException w:name="Normal Table" w:semiHidden="1" w:unhideWhenUsed="1"/>
     <w:lsdException w:name="annotation subject" w:semiHidden="1" w:unhideWhenUsed="1"/>
     <w:lsdException w:name="No List" w:semiHidden="1" w:unhideWhenUsed="1"/>
     <w:lsdException w:name="Outline List 1" w:semiHidden="1" w:unhideWhenUsed="1"/>
@@ -1383,10 +1460,8 @@
     <w:lsdException w:name="Table Elegant" w:semiHidden="1" w:unhideWhenUsed="1"/>
     <w:lsdException w:name="Table Professional" w:semiHidden="1" w:unhideWhenUsed="1"/>
     <w:lsdException w:name="Table Subtle 1" w:semiHidden="1" w:unhideWhenUsed="1"/>
-    <w:lsdException w:name="Table Subtle 2" w:semiHidden="1" w:unhideWhenUsed="1"/>
     <w:lsdException w:name="Table Web 1" w:semiHidden="1" w:unhideWhenUsed="1"/>
     <w:lsdException w:name="Table Web 2" w:semiHidden="1" w:unhideWhenUsed="1"/>
-    <w:lsdException w:name="Table Web 3" w:semiHidden="1" w:unhideWhenUsed="1"/>
     <w:lsdException w:name="Balloon Text" w:semiHidden="1" w:unhideWhenUsed="1"/>
     <w:lsdException w:name="Table Grid" w:uiPriority="39"/>
     <w:lsdException w:name="Table Theme" w:semiHidden="1" w:unhideWhenUsed="1"/>
@@ -1605,6 +1680,10 @@
     <w:lsdException w:name="List Table 5 Dark Accent 6" w:uiPriority="50"/>
     <w:lsdException w:name="List Table 6 Colorful Accent 6" w:uiPriority="51"/>
     <w:lsdException w:name="List Table 7 Colorful Accent 6" w:uiPriority="52"/>
+    <w:lsdException w:name="Mention" w:semiHidden="1" w:unhideWhenUsed="1"/>
+    <w:lsdException w:name="Smart Hyperlink" w:semiHidden="1" w:unhideWhenUsed="1"/>
+    <w:lsdException w:name="Hashtag" w:semiHidden="1" w:unhideWhenUsed="1"/>
+    <w:lsdException w:name="Unresolved Mention" w:semiHidden="1" w:unhideWhenUsed="1"/>
   </w:latentStyles>
   <w:style w:type="paragraph" w:default="1" w:styleId="Normal">
     <w:name w:val="Normal"/>
@@ -1711,6 +1790,104 @@
       </w:tblBorders>
     </w:tblPr>
   </w:style>
+  <w:style w:type="paragraph" w:styleId="Textodebalo">
+    <w:name w:val="Balloon Text"/>
+    <w:basedOn w:val="Normal"/>
+    <w:link w:val="TextodebaloChar"/>
+    <w:uiPriority w:val="99"/>
+    <w:semiHidden/>
+    <w:unhideWhenUsed/>
+    <w:rsid w:val="00E40135"/>
+    <w:pPr>
+      <w:spacing w:after="0" w:line="240" w:lineRule="auto"/>
+    </w:pPr>
+    <w:rPr>
+      <w:rFonts w:ascii="Segoe UI" w:hAnsi="Segoe UI" w:cs="Segoe UI"/>
+      <w:sz w:val="18"/>
+      <w:szCs w:val="18"/>
+    </w:rPr>
+  </w:style>
+  <w:style w:type="character" w:customStyle="1" w:styleId="TextodebaloChar">
+    <w:name w:val="Texto de balão Char"/>
+    <w:basedOn w:val="Fontepargpadro"/>
+    <w:link w:val="Textodebalo"/>
+    <w:uiPriority w:val="99"/>
+    <w:semiHidden/>
+    <w:rsid w:val="00E40135"/>
+    <w:rPr>
+      <w:rFonts w:ascii="Segoe UI" w:hAnsi="Segoe UI" w:cs="Segoe UI"/>
+      <w:sz w:val="18"/>
+      <w:szCs w:val="18"/>
+    </w:rPr>
+  </w:style>
+  <w:style w:type="character" w:styleId="Refdecomentrio">
+    <w:name w:val="annotation reference"/>
+    <w:basedOn w:val="Fontepargpadro"/>
+    <w:uiPriority w:val="99"/>
+    <w:semiHidden/>
+    <w:unhideWhenUsed/>
+    <w:rsid w:val="00E40135"/>
+    <w:rPr>
+      <w:sz w:val="16"/>
+      <w:szCs w:val="16"/>
+    </w:rPr>
+  </w:style>
+  <w:style w:type="paragraph" w:styleId="Textodecomentrio">
+    <w:name w:val="annotation text"/>
+    <w:basedOn w:val="Normal"/>
+    <w:link w:val="TextodecomentrioChar"/>
+    <w:uiPriority w:val="99"/>
+    <w:semiHidden/>
+    <w:unhideWhenUsed/>
+    <w:rsid w:val="00E40135"/>
+    <w:pPr>
+      <w:spacing w:line="240" w:lineRule="auto"/>
+    </w:pPr>
+    <w:rPr>
+      <w:sz w:val="20"/>
+      <w:szCs w:val="20"/>
+    </w:rPr>
+  </w:style>
+  <w:style w:type="character" w:customStyle="1" w:styleId="TextodecomentrioChar">
+    <w:name w:val="Texto de comentário Char"/>
+    <w:basedOn w:val="Fontepargpadro"/>
+    <w:link w:val="Textodecomentrio"/>
+    <w:uiPriority w:val="99"/>
+    <w:semiHidden/>
+    <w:rsid w:val="00E40135"/>
+    <w:rPr>
+      <w:sz w:val="20"/>
+      <w:szCs w:val="20"/>
+    </w:rPr>
+  </w:style>
+  <w:style w:type="paragraph" w:styleId="Assuntodocomentrio">
+    <w:name w:val="annotation subject"/>
+    <w:basedOn w:val="Textodecomentrio"/>
+    <w:next w:val="Textodecomentrio"/>
+    <w:link w:val="AssuntodocomentrioChar"/>
+    <w:uiPriority w:val="99"/>
+    <w:semiHidden/>
+    <w:unhideWhenUsed/>
+    <w:rsid w:val="00E40135"/>
+    <w:rPr>
+      <w:b/>
+      <w:bCs/>
+    </w:rPr>
+  </w:style>
+  <w:style w:type="character" w:customStyle="1" w:styleId="AssuntodocomentrioChar">
+    <w:name w:val="Assunto do comentário Char"/>
+    <w:basedOn w:val="TextodecomentrioChar"/>
+    <w:link w:val="Assuntodocomentrio"/>
+    <w:uiPriority w:val="99"/>
+    <w:semiHidden/>
+    <w:rsid w:val="00E40135"/>
+    <w:rPr>
+      <w:b/>
+      <w:bCs/>
+      <w:sz w:val="20"/>
+      <w:szCs w:val="20"/>
+    </w:rPr>
+  </w:style>
 </w:styles>
 </file>
 
@@ -4304,13 +4481,6 @@
         </dgm:presLayoutVars>
       </dgm:prSet>
       <dgm:spPr/>
-      <dgm:t>
-        <a:bodyPr/>
-        <a:lstStyle/>
-        <a:p>
-          <a:endParaRPr lang="pt-BR"/>
-        </a:p>
-      </dgm:t>
     </dgm:pt>
     <dgm:pt modelId="{8DAFBD6F-5D3B-4574-92B3-BF2BA5411E9A}" type="pres">
       <dgm:prSet presAssocID="{E059645E-AF96-414E-BB15-3517CE20CD95}" presName="level3hierChild" presStyleCnt="0"/>
@@ -4383,13 +4553,6 @@
         </dgm:presLayoutVars>
       </dgm:prSet>
       <dgm:spPr/>
-      <dgm:t>
-        <a:bodyPr/>
-        <a:lstStyle/>
-        <a:p>
-          <a:endParaRPr lang="pt-BR"/>
-        </a:p>
-      </dgm:t>
     </dgm:pt>
     <dgm:pt modelId="{E1DD1A02-F914-4FDF-9304-5180D6748C5C}" type="pres">
       <dgm:prSet presAssocID="{DDB8E1AE-FBC1-47C9-89D4-3CAC16C38B6E}" presName="level3hierChild" presStyleCnt="0"/>
@@ -4438,13 +4601,6 @@
         </dgm:presLayoutVars>
       </dgm:prSet>
       <dgm:spPr/>
-      <dgm:t>
-        <a:bodyPr/>
-        <a:lstStyle/>
-        <a:p>
-          <a:endParaRPr lang="pt-BR"/>
-        </a:p>
-      </dgm:t>
     </dgm:pt>
     <dgm:pt modelId="{019F2DE2-417E-44F1-B977-500C96001B23}" type="pres">
       <dgm:prSet presAssocID="{EAF15552-ABE5-4228-8CFA-D48BB990E49B}" presName="level3hierChild" presStyleCnt="0"/>
@@ -4476,37 +4632,37 @@
     </dgm:pt>
   </dgm:ptLst>
   <dgm:cxnLst>
-    <dgm:cxn modelId="{4EF72B3B-6112-4B8A-8843-6156FEA9A451}" type="presOf" srcId="{88E8344D-96DC-4569-B191-AE65B9CA5D02}" destId="{DC3CF47F-30F7-4EE7-8327-A4E0FF9B77AB}" srcOrd="0" destOrd="0" presId="urn:microsoft.com/office/officeart/2005/8/layout/hierarchy2"/>
-    <dgm:cxn modelId="{C9C3CC97-A2C5-423C-A536-1AC01915B7A7}" srcId="{88E8344D-96DC-4569-B191-AE65B9CA5D02}" destId="{8F3C8A89-0203-4F97-821E-23B8898356CE}" srcOrd="0" destOrd="0" parTransId="{D4BC5587-10F7-4B8F-AD18-41248C5BC590}" sibTransId="{A568630A-17E0-445D-8C1C-7B997B4696B2}"/>
-    <dgm:cxn modelId="{AB4BFACF-6B88-4A0A-8B87-4117C0D16389}" type="presOf" srcId="{BC956E5E-4348-4F95-8784-4BAE2302F054}" destId="{EF9C08D4-C8B7-4736-8466-542087AD5EF5}" srcOrd="1" destOrd="0" presId="urn:microsoft.com/office/officeart/2005/8/layout/hierarchy2"/>
-    <dgm:cxn modelId="{D19D3D3F-D3F0-4385-B211-847D42B8A325}" type="presOf" srcId="{92F46A36-39FD-4071-8391-379BB95494FF}" destId="{6C80603E-D991-43FD-AE41-F4E50C76620F}" srcOrd="1" destOrd="0" presId="urn:microsoft.com/office/officeart/2005/8/layout/hierarchy2"/>
-    <dgm:cxn modelId="{299820CF-6B9B-4C95-8E92-1262AACF7DD2}" type="presOf" srcId="{6098FE00-26DA-4DB8-987D-807AECD02C32}" destId="{7E282FBF-E1B0-4F43-AAEA-DB27D9D93B22}" srcOrd="1" destOrd="0" presId="urn:microsoft.com/office/officeart/2005/8/layout/hierarchy2"/>
-    <dgm:cxn modelId="{803FCDCA-79A2-4086-9E94-30EB6A005B66}" srcId="{E059645E-AF96-414E-BB15-3517CE20CD95}" destId="{A9AE5E93-C5DF-4B83-8D14-706A587CF2DA}" srcOrd="1" destOrd="0" parTransId="{90782361-A7C7-44A1-835A-F7003318045D}" sibTransId="{84B4026A-F366-4101-9FCB-05E57D0EF1B5}"/>
+    <dgm:cxn modelId="{9EA79503-C2E4-4AD6-8514-921C3B9C69B3}" type="presOf" srcId="{A9AE5E93-C5DF-4B83-8D14-706A587CF2DA}" destId="{5AB665BB-825C-4A06-A344-0573FA3EA7C7}" srcOrd="0" destOrd="0" presId="urn:microsoft.com/office/officeart/2005/8/layout/hierarchy2"/>
     <dgm:cxn modelId="{CF07A809-E2AF-414D-9DA0-A94500FF5536}" type="presOf" srcId="{DDB8E1AE-FBC1-47C9-89D4-3CAC16C38B6E}" destId="{8EBBD7D7-12C4-4004-9467-4F19C0CFDEB2}" srcOrd="0" destOrd="0" presId="urn:microsoft.com/office/officeart/2005/8/layout/hierarchy2"/>
-    <dgm:cxn modelId="{1A197932-BCBA-4B6F-A0EE-5FAB38D13B98}" type="presOf" srcId="{F1019041-F421-4169-8942-7B23BC4A2C99}" destId="{3C2585B0-A79A-48F3-91FB-674289BB60D1}" srcOrd="0" destOrd="0" presId="urn:microsoft.com/office/officeart/2005/8/layout/hierarchy2"/>
-    <dgm:cxn modelId="{B9D96230-B632-4A6B-8CB3-65934CD095BE}" type="presOf" srcId="{90782361-A7C7-44A1-835A-F7003318045D}" destId="{57D9E43E-56C4-45E7-8934-0F26F4F1248B}" srcOrd="1" destOrd="0" presId="urn:microsoft.com/office/officeart/2005/8/layout/hierarchy2"/>
-    <dgm:cxn modelId="{1D1E4221-91C8-4DEC-B877-433F5BB9FF96}" srcId="{E059645E-AF96-414E-BB15-3517CE20CD95}" destId="{D40390B4-5872-456A-AC7F-4FFCA1A5DAA0}" srcOrd="0" destOrd="0" parTransId="{F3AC24FD-23E9-4020-93CB-3455FEA34C3A}" sibTransId="{E08629AF-D0BA-47D7-84A5-308EDBFD47AA}"/>
-    <dgm:cxn modelId="{52B71898-458D-45FC-89F7-58D8AA3A4454}" type="presOf" srcId="{D40390B4-5872-456A-AC7F-4FFCA1A5DAA0}" destId="{D75CF445-724C-430E-B4AA-5CCC6501F04C}" srcOrd="0" destOrd="0" presId="urn:microsoft.com/office/officeart/2005/8/layout/hierarchy2"/>
-    <dgm:cxn modelId="{9EA79503-C2E4-4AD6-8514-921C3B9C69B3}" type="presOf" srcId="{A9AE5E93-C5DF-4B83-8D14-706A587CF2DA}" destId="{5AB665BB-825C-4A06-A344-0573FA3EA7C7}" srcOrd="0" destOrd="0" presId="urn:microsoft.com/office/officeart/2005/8/layout/hierarchy2"/>
-    <dgm:cxn modelId="{2141019B-77F5-4CB2-AC90-116B56473E92}" type="presOf" srcId="{5F583C83-7A54-4F69-B7EC-52A0314EA31F}" destId="{90707BFE-11FE-41F0-9821-4D25B5D040A9}" srcOrd="0" destOrd="0" presId="urn:microsoft.com/office/officeart/2005/8/layout/hierarchy2"/>
-    <dgm:cxn modelId="{0A4D1E88-17EB-4380-ABDA-BA1F677109AF}" srcId="{DDB8E1AE-FBC1-47C9-89D4-3CAC16C38B6E}" destId="{F3612074-C897-4F13-AE04-F1FF4EC6C206}" srcOrd="0" destOrd="0" parTransId="{BC956E5E-4348-4F95-8784-4BAE2302F054}" sibTransId="{6E27D4E2-4B99-4CE7-8F35-CBC5652803B2}"/>
-    <dgm:cxn modelId="{BF17B8E0-2184-47E3-9184-5848A1CA1719}" type="presOf" srcId="{F3612074-C897-4F13-AE04-F1FF4EC6C206}" destId="{EB727CD5-A677-4E99-BFCD-B755CC20D1A0}" srcOrd="0" destOrd="0" presId="urn:microsoft.com/office/officeart/2005/8/layout/hierarchy2"/>
-    <dgm:cxn modelId="{68C7DF9B-9A50-4FB3-9B19-9C7358D12B49}" type="presOf" srcId="{90782361-A7C7-44A1-835A-F7003318045D}" destId="{125DDA5C-E2F3-445C-AC46-A418B1537105}" srcOrd="0" destOrd="0" presId="urn:microsoft.com/office/officeart/2005/8/layout/hierarchy2"/>
-    <dgm:cxn modelId="{BD68357F-0007-4E72-8388-611C1BE2FEA6}" type="presOf" srcId="{8F3C8A89-0203-4F97-821E-23B8898356CE}" destId="{C5A4C182-2D66-40C0-8CD8-D0341077D954}" srcOrd="0" destOrd="0" presId="urn:microsoft.com/office/officeart/2005/8/layout/hierarchy2"/>
-    <dgm:cxn modelId="{739F4AE3-5E72-4509-AB3D-76B9C381640E}" type="presOf" srcId="{EAF15552-ABE5-4228-8CFA-D48BB990E49B}" destId="{6AF3C0C0-E9B0-4340-BC39-ADD833CA70DC}" srcOrd="0" destOrd="0" presId="urn:microsoft.com/office/officeart/2005/8/layout/hierarchy2"/>
-    <dgm:cxn modelId="{4E0F3982-3D81-4A69-A969-C9E13C90929E}" srcId="{8F3C8A89-0203-4F97-821E-23B8898356CE}" destId="{DDB8E1AE-FBC1-47C9-89D4-3CAC16C38B6E}" srcOrd="1" destOrd="0" parTransId="{19B1DE90-6F28-47D6-BB2F-B3269A3323EF}" sibTransId="{1711F1D6-5285-40A8-8B16-C09016FD8512}"/>
-    <dgm:cxn modelId="{A669E3E2-F24E-4310-82C9-8B34AE0F23FB}" type="presOf" srcId="{F3AC24FD-23E9-4020-93CB-3455FEA34C3A}" destId="{9A277EEC-5F1B-427C-9367-D0A4CE84025A}" srcOrd="0" destOrd="0" presId="urn:microsoft.com/office/officeart/2005/8/layout/hierarchy2"/>
-    <dgm:cxn modelId="{655473D6-241F-40AF-943E-132D2CBC5D99}" type="presOf" srcId="{6098FE00-26DA-4DB8-987D-807AECD02C32}" destId="{EE436873-5B91-46A7-8A80-5ED94028EF47}" srcOrd="0" destOrd="0" presId="urn:microsoft.com/office/officeart/2005/8/layout/hierarchy2"/>
     <dgm:cxn modelId="{66186016-E15B-430B-98CC-9370B9E232D9}" type="presOf" srcId="{19B1DE90-6F28-47D6-BB2F-B3269A3323EF}" destId="{F631DFA4-792C-4318-8214-C43F65B88DF0}" srcOrd="0" destOrd="0" presId="urn:microsoft.com/office/officeart/2005/8/layout/hierarchy2"/>
-    <dgm:cxn modelId="{CC405D97-9539-4191-855E-4703A7638226}" type="presOf" srcId="{BC956E5E-4348-4F95-8784-4BAE2302F054}" destId="{B7B7481F-D867-4E71-B265-AEF87DF4B9FA}" srcOrd="0" destOrd="0" presId="urn:microsoft.com/office/officeart/2005/8/layout/hierarchy2"/>
-    <dgm:cxn modelId="{72B9EA52-364A-46A7-A728-53FE83990C00}" type="presOf" srcId="{19B1DE90-6F28-47D6-BB2F-B3269A3323EF}" destId="{EABC7A2E-BC30-4489-A9E3-DD1D6B989B58}" srcOrd="1" destOrd="0" presId="urn:microsoft.com/office/officeart/2005/8/layout/hierarchy2"/>
     <dgm:cxn modelId="{E976A21C-5103-4322-99ED-D6F17E7983D7}" type="presOf" srcId="{F3AC24FD-23E9-4020-93CB-3455FEA34C3A}" destId="{8A0C198B-66BA-4C15-825F-98592412B007}" srcOrd="1" destOrd="0" presId="urn:microsoft.com/office/officeart/2005/8/layout/hierarchy2"/>
     <dgm:cxn modelId="{D3CB851D-4F4E-4E90-BA0F-902A9FC250C1}" srcId="{8F3C8A89-0203-4F97-821E-23B8898356CE}" destId="{E059645E-AF96-414E-BB15-3517CE20CD95}" srcOrd="0" destOrd="0" parTransId="{92F46A36-39FD-4071-8391-379BB95494FF}" sibTransId="{CB04A6B1-1487-4B7E-AB1C-D845678BA508}"/>
+    <dgm:cxn modelId="{1D1E4221-91C8-4DEC-B877-433F5BB9FF96}" srcId="{E059645E-AF96-414E-BB15-3517CE20CD95}" destId="{D40390B4-5872-456A-AC7F-4FFCA1A5DAA0}" srcOrd="0" destOrd="0" parTransId="{F3AC24FD-23E9-4020-93CB-3455FEA34C3A}" sibTransId="{E08629AF-D0BA-47D7-84A5-308EDBFD47AA}"/>
+    <dgm:cxn modelId="{B9D96230-B632-4A6B-8CB3-65934CD095BE}" type="presOf" srcId="{90782361-A7C7-44A1-835A-F7003318045D}" destId="{57D9E43E-56C4-45E7-8934-0F26F4F1248B}" srcOrd="1" destOrd="0" presId="urn:microsoft.com/office/officeart/2005/8/layout/hierarchy2"/>
+    <dgm:cxn modelId="{1A197932-BCBA-4B6F-A0EE-5FAB38D13B98}" type="presOf" srcId="{F1019041-F421-4169-8942-7B23BC4A2C99}" destId="{3C2585B0-A79A-48F3-91FB-674289BB60D1}" srcOrd="0" destOrd="0" presId="urn:microsoft.com/office/officeart/2005/8/layout/hierarchy2"/>
+    <dgm:cxn modelId="{4EF72B3B-6112-4B8A-8843-6156FEA9A451}" type="presOf" srcId="{88E8344D-96DC-4569-B191-AE65B9CA5D02}" destId="{DC3CF47F-30F7-4EE7-8327-A4E0FF9B77AB}" srcOrd="0" destOrd="0" presId="urn:microsoft.com/office/officeart/2005/8/layout/hierarchy2"/>
+    <dgm:cxn modelId="{D19D3D3F-D3F0-4385-B211-847D42B8A325}" type="presOf" srcId="{92F46A36-39FD-4071-8391-379BB95494FF}" destId="{6C80603E-D991-43FD-AE41-F4E50C76620F}" srcOrd="1" destOrd="0" presId="urn:microsoft.com/office/officeart/2005/8/layout/hierarchy2"/>
+    <dgm:cxn modelId="{3A41C640-0489-44A6-BE64-4164112BE3CC}" type="presOf" srcId="{E059645E-AF96-414E-BB15-3517CE20CD95}" destId="{5D390AC4-C6DC-4E45-95A2-1CCEBB3C51FE}" srcOrd="0" destOrd="0" presId="urn:microsoft.com/office/officeart/2005/8/layout/hierarchy2"/>
     <dgm:cxn modelId="{47142C64-1301-4411-9FCF-B851B1D036A3}" type="presOf" srcId="{92F46A36-39FD-4071-8391-379BB95494FF}" destId="{AF4F743C-1F7F-4323-AFA5-B4C4E46BC97D}" srcOrd="0" destOrd="0" presId="urn:microsoft.com/office/officeart/2005/8/layout/hierarchy2"/>
-    <dgm:cxn modelId="{3A41C640-0489-44A6-BE64-4164112BE3CC}" type="presOf" srcId="{E059645E-AF96-414E-BB15-3517CE20CD95}" destId="{5D390AC4-C6DC-4E45-95A2-1CCEBB3C51FE}" srcOrd="0" destOrd="0" presId="urn:microsoft.com/office/officeart/2005/8/layout/hierarchy2"/>
+    <dgm:cxn modelId="{72B9EA52-364A-46A7-A728-53FE83990C00}" type="presOf" srcId="{19B1DE90-6F28-47D6-BB2F-B3269A3323EF}" destId="{EABC7A2E-BC30-4489-A9E3-DD1D6B989B58}" srcOrd="1" destOrd="0" presId="urn:microsoft.com/office/officeart/2005/8/layout/hierarchy2"/>
+    <dgm:cxn modelId="{BD68357F-0007-4E72-8388-611C1BE2FEA6}" type="presOf" srcId="{8F3C8A89-0203-4F97-821E-23B8898356CE}" destId="{C5A4C182-2D66-40C0-8CD8-D0341077D954}" srcOrd="0" destOrd="0" presId="urn:microsoft.com/office/officeart/2005/8/layout/hierarchy2"/>
+    <dgm:cxn modelId="{4E0F3982-3D81-4A69-A969-C9E13C90929E}" srcId="{8F3C8A89-0203-4F97-821E-23B8898356CE}" destId="{DDB8E1AE-FBC1-47C9-89D4-3CAC16C38B6E}" srcOrd="1" destOrd="0" parTransId="{19B1DE90-6F28-47D6-BB2F-B3269A3323EF}" sibTransId="{1711F1D6-5285-40A8-8B16-C09016FD8512}"/>
+    <dgm:cxn modelId="{0A4D1E88-17EB-4380-ABDA-BA1F677109AF}" srcId="{DDB8E1AE-FBC1-47C9-89D4-3CAC16C38B6E}" destId="{F3612074-C897-4F13-AE04-F1FF4EC6C206}" srcOrd="0" destOrd="0" parTransId="{BC956E5E-4348-4F95-8784-4BAE2302F054}" sibTransId="{6E27D4E2-4B99-4CE7-8F35-CBC5652803B2}"/>
+    <dgm:cxn modelId="{CC405D97-9539-4191-855E-4703A7638226}" type="presOf" srcId="{BC956E5E-4348-4F95-8784-4BAE2302F054}" destId="{B7B7481F-D867-4E71-B265-AEF87DF4B9FA}" srcOrd="0" destOrd="0" presId="urn:microsoft.com/office/officeart/2005/8/layout/hierarchy2"/>
+    <dgm:cxn modelId="{C9C3CC97-A2C5-423C-A536-1AC01915B7A7}" srcId="{88E8344D-96DC-4569-B191-AE65B9CA5D02}" destId="{8F3C8A89-0203-4F97-821E-23B8898356CE}" srcOrd="0" destOrd="0" parTransId="{D4BC5587-10F7-4B8F-AD18-41248C5BC590}" sibTransId="{A568630A-17E0-445D-8C1C-7B997B4696B2}"/>
+    <dgm:cxn modelId="{52B71898-458D-45FC-89F7-58D8AA3A4454}" type="presOf" srcId="{D40390B4-5872-456A-AC7F-4FFCA1A5DAA0}" destId="{D75CF445-724C-430E-B4AA-5CCC6501F04C}" srcOrd="0" destOrd="0" presId="urn:microsoft.com/office/officeart/2005/8/layout/hierarchy2"/>
+    <dgm:cxn modelId="{2141019B-77F5-4CB2-AC90-116B56473E92}" type="presOf" srcId="{5F583C83-7A54-4F69-B7EC-52A0314EA31F}" destId="{90707BFE-11FE-41F0-9821-4D25B5D040A9}" srcOrd="0" destOrd="0" presId="urn:microsoft.com/office/officeart/2005/8/layout/hierarchy2"/>
+    <dgm:cxn modelId="{68C7DF9B-9A50-4FB3-9B19-9C7358D12B49}" type="presOf" srcId="{90782361-A7C7-44A1-835A-F7003318045D}" destId="{125DDA5C-E2F3-445C-AC46-A418B1537105}" srcOrd="0" destOrd="0" presId="urn:microsoft.com/office/officeart/2005/8/layout/hierarchy2"/>
+    <dgm:cxn modelId="{D9D50FBA-F251-4C0A-A3E9-0F651530C151}" type="presOf" srcId="{5F583C83-7A54-4F69-B7EC-52A0314EA31F}" destId="{7A7BCD09-CC05-437C-B9BB-FF7B2E4BFEDE}" srcOrd="1" destOrd="0" presId="urn:microsoft.com/office/officeart/2005/8/layout/hierarchy2"/>
+    <dgm:cxn modelId="{803FCDCA-79A2-4086-9E94-30EB6A005B66}" srcId="{E059645E-AF96-414E-BB15-3517CE20CD95}" destId="{A9AE5E93-C5DF-4B83-8D14-706A587CF2DA}" srcOrd="1" destOrd="0" parTransId="{90782361-A7C7-44A1-835A-F7003318045D}" sibTransId="{84B4026A-F366-4101-9FCB-05E57D0EF1B5}"/>
     <dgm:cxn modelId="{64B9EDCE-08BC-4DA5-A1E8-DCD5F680535C}" srcId="{EAF15552-ABE5-4228-8CFA-D48BB990E49B}" destId="{F1019041-F421-4169-8942-7B23BC4A2C99}" srcOrd="0" destOrd="0" parTransId="{5F583C83-7A54-4F69-B7EC-52A0314EA31F}" sibTransId="{0E89C9AC-C418-4CDC-BC61-2545D0735530}"/>
+    <dgm:cxn modelId="{299820CF-6B9B-4C95-8E92-1262AACF7DD2}" type="presOf" srcId="{6098FE00-26DA-4DB8-987D-807AECD02C32}" destId="{7E282FBF-E1B0-4F43-AAEA-DB27D9D93B22}" srcOrd="1" destOrd="0" presId="urn:microsoft.com/office/officeart/2005/8/layout/hierarchy2"/>
+    <dgm:cxn modelId="{AB4BFACF-6B88-4A0A-8B87-4117C0D16389}" type="presOf" srcId="{BC956E5E-4348-4F95-8784-4BAE2302F054}" destId="{EF9C08D4-C8B7-4736-8466-542087AD5EF5}" srcOrd="1" destOrd="0" presId="urn:microsoft.com/office/officeart/2005/8/layout/hierarchy2"/>
+    <dgm:cxn modelId="{655473D6-241F-40AF-943E-132D2CBC5D99}" type="presOf" srcId="{6098FE00-26DA-4DB8-987D-807AECD02C32}" destId="{EE436873-5B91-46A7-8A80-5ED94028EF47}" srcOrd="0" destOrd="0" presId="urn:microsoft.com/office/officeart/2005/8/layout/hierarchy2"/>
+    <dgm:cxn modelId="{BF17B8E0-2184-47E3-9184-5848A1CA1719}" type="presOf" srcId="{F3612074-C897-4F13-AE04-F1FF4EC6C206}" destId="{EB727CD5-A677-4E99-BFCD-B755CC20D1A0}" srcOrd="0" destOrd="0" presId="urn:microsoft.com/office/officeart/2005/8/layout/hierarchy2"/>
+    <dgm:cxn modelId="{A669E3E2-F24E-4310-82C9-8B34AE0F23FB}" type="presOf" srcId="{F3AC24FD-23E9-4020-93CB-3455FEA34C3A}" destId="{9A277EEC-5F1B-427C-9367-D0A4CE84025A}" srcOrd="0" destOrd="0" presId="urn:microsoft.com/office/officeart/2005/8/layout/hierarchy2"/>
+    <dgm:cxn modelId="{739F4AE3-5E72-4509-AB3D-76B9C381640E}" type="presOf" srcId="{EAF15552-ABE5-4228-8CFA-D48BB990E49B}" destId="{6AF3C0C0-E9B0-4340-BC39-ADD833CA70DC}" srcOrd="0" destOrd="0" presId="urn:microsoft.com/office/officeart/2005/8/layout/hierarchy2"/>
     <dgm:cxn modelId="{AE279BEA-20ED-4872-AB42-180BED48C2C2}" srcId="{8F3C8A89-0203-4F97-821E-23B8898356CE}" destId="{EAF15552-ABE5-4228-8CFA-D48BB990E49B}" srcOrd="2" destOrd="0" parTransId="{6098FE00-26DA-4DB8-987D-807AECD02C32}" sibTransId="{455E3ED7-D3B8-471B-8EF7-EC1E69E73596}"/>
-    <dgm:cxn modelId="{D9D50FBA-F251-4C0A-A3E9-0F651530C151}" type="presOf" srcId="{5F583C83-7A54-4F69-B7EC-52A0314EA31F}" destId="{7A7BCD09-CC05-437C-B9BB-FF7B2E4BFEDE}" srcOrd="1" destOrd="0" presId="urn:microsoft.com/office/officeart/2005/8/layout/hierarchy2"/>
     <dgm:cxn modelId="{E47B0478-74B8-4BEC-AD2F-32F2A602E8D9}" type="presParOf" srcId="{DC3CF47F-30F7-4EE7-8327-A4E0FF9B77AB}" destId="{B5E0220D-6988-4CFF-BA21-CD5728757264}" srcOrd="0" destOrd="0" presId="urn:microsoft.com/office/officeart/2005/8/layout/hierarchy2"/>
     <dgm:cxn modelId="{0B37596F-CD11-4BA0-89B5-E824F264A295}" type="presParOf" srcId="{B5E0220D-6988-4CFF-BA21-CD5728757264}" destId="{C5A4C182-2D66-40C0-8CD8-D0341077D954}" srcOrd="0" destOrd="0" presId="urn:microsoft.com/office/officeart/2005/8/layout/hierarchy2"/>
     <dgm:cxn modelId="{E68DDCE1-F4AB-4F2A-B4A1-C6549DAFDF43}" type="presParOf" srcId="{B5E0220D-6988-4CFF-BA21-CD5728757264}" destId="{08137BDB-9652-4004-8EA8-80CCAEFA92C0}" srcOrd="1" destOrd="0" presId="urn:microsoft.com/office/officeart/2005/8/layout/hierarchy2"/>
@@ -4550,7 +4706,7 @@
   <dgm:whole/>
   <dgm:extLst>
     <a:ext uri="http://schemas.microsoft.com/office/drawing/2008/diagram">
-      <dsp:dataModelExt xmlns:dsp="http://schemas.microsoft.com/office/drawing/2008/diagram" relId="rId11" minVer="http://schemas.openxmlformats.org/drawingml/2006/diagram"/>
+      <dsp:dataModelExt xmlns:dsp="http://schemas.microsoft.com/office/drawing/2008/diagram" relId="rId14" minVer="http://schemas.openxmlformats.org/drawingml/2006/diagram"/>
     </a:ext>
   </dgm:extLst>
 </dgm:dataModel>
@@ -4847,13 +5003,6 @@
     <dgm:pt modelId="{71BC71F9-AC65-4803-92E1-2A769A9F2276}" type="pres">
       <dgm:prSet presAssocID="{470995AF-2BA4-48F2-B116-9F211A4C706A}" presName="level2Shape" presStyleLbl="node2" presStyleIdx="0" presStyleCnt="1" custLinFactNeighborX="636" custLinFactNeighborY="-17804"/>
       <dgm:spPr/>
-      <dgm:t>
-        <a:bodyPr/>
-        <a:lstStyle/>
-        <a:p>
-          <a:endParaRPr lang="pt-BR"/>
-        </a:p>
-      </dgm:t>
     </dgm:pt>
     <dgm:pt modelId="{64D62B01-AD04-491C-B7AB-F5AA4E2FC47B}" type="pres">
       <dgm:prSet presAssocID="{470995AF-2BA4-48F2-B116-9F211A4C706A}" presName="hierChild3" presStyleCnt="0"/>
@@ -4890,13 +5039,6 @@
     <dgm:pt modelId="{B8916D50-937F-4546-B00D-C6E08AD60B4D}" type="pres">
       <dgm:prSet presAssocID="{FF8EC8A9-BFBC-49AA-B28F-73B10E404DF4}" presName="bgRect" presStyleLbl="bgShp" presStyleIdx="0" presStyleCnt="3" custLinFactNeighborX="1066" custLinFactNeighborY="4108"/>
       <dgm:spPr/>
-      <dgm:t>
-        <a:bodyPr/>
-        <a:lstStyle/>
-        <a:p>
-          <a:endParaRPr lang="pt-BR"/>
-        </a:p>
-      </dgm:t>
     </dgm:pt>
     <dgm:pt modelId="{C72FA1CB-5003-470B-ABD5-B5A305BD537C}" type="pres">
       <dgm:prSet presAssocID="{FF8EC8A9-BFBC-49AA-B28F-73B10E404DF4}" presName="bgRectTx" presStyleLbl="bgShp" presStyleIdx="0" presStyleCnt="3">
@@ -4905,13 +5047,6 @@
         </dgm:presLayoutVars>
       </dgm:prSet>
       <dgm:spPr/>
-      <dgm:t>
-        <a:bodyPr/>
-        <a:lstStyle/>
-        <a:p>
-          <a:endParaRPr lang="pt-BR"/>
-        </a:p>
-      </dgm:t>
     </dgm:pt>
     <dgm:pt modelId="{474F0AD1-36FE-49B0-BA4A-22C9C52B65D6}" type="pres">
       <dgm:prSet presAssocID="{FF8EC8A9-BFBC-49AA-B28F-73B10E404DF4}" presName="spComp" presStyleCnt="0"/>
@@ -4928,13 +5063,6 @@
     <dgm:pt modelId="{A84AD2F7-F54E-41D7-AE0F-DE708DF63940}" type="pres">
       <dgm:prSet presAssocID="{4281531B-8E63-41D1-B7DB-81E998851E40}" presName="bgRect" presStyleLbl="bgShp" presStyleIdx="1" presStyleCnt="3"/>
       <dgm:spPr/>
-      <dgm:t>
-        <a:bodyPr/>
-        <a:lstStyle/>
-        <a:p>
-          <a:endParaRPr lang="pt-BR"/>
-        </a:p>
-      </dgm:t>
     </dgm:pt>
     <dgm:pt modelId="{AE411D45-70DE-4EFB-B5A8-5FC03919AB00}" type="pres">
       <dgm:prSet presAssocID="{4281531B-8E63-41D1-B7DB-81E998851E40}" presName="bgRectTx" presStyleLbl="bgShp" presStyleIdx="1" presStyleCnt="3">
@@ -4943,13 +5071,6 @@
         </dgm:presLayoutVars>
       </dgm:prSet>
       <dgm:spPr/>
-      <dgm:t>
-        <a:bodyPr/>
-        <a:lstStyle/>
-        <a:p>
-          <a:endParaRPr lang="pt-BR"/>
-        </a:p>
-      </dgm:t>
     </dgm:pt>
     <dgm:pt modelId="{6B23FD40-8EEA-40A9-8CD6-82C3A9392918}" type="pres">
       <dgm:prSet presAssocID="{4281531B-8E63-41D1-B7DB-81E998851E40}" presName="spComp" presStyleCnt="0"/>
@@ -4966,13 +5087,6 @@
     <dgm:pt modelId="{3998C1BA-DBCE-40D4-8C7E-94918FDF6A99}" type="pres">
       <dgm:prSet presAssocID="{6216A4EA-BB5C-487C-BD22-5F4366556472}" presName="bgRect" presStyleLbl="bgShp" presStyleIdx="2" presStyleCnt="3"/>
       <dgm:spPr/>
-      <dgm:t>
-        <a:bodyPr/>
-        <a:lstStyle/>
-        <a:p>
-          <a:endParaRPr lang="pt-BR"/>
-        </a:p>
-      </dgm:t>
     </dgm:pt>
     <dgm:pt modelId="{1250B04C-2A4B-40CC-903D-9DD7EB7726E9}" type="pres">
       <dgm:prSet presAssocID="{6216A4EA-BB5C-487C-BD22-5F4366556472}" presName="bgRectTx" presStyleLbl="bgShp" presStyleIdx="2" presStyleCnt="3">
@@ -4981,36 +5095,29 @@
         </dgm:presLayoutVars>
       </dgm:prSet>
       <dgm:spPr/>
-      <dgm:t>
-        <a:bodyPr/>
-        <a:lstStyle/>
-        <a:p>
-          <a:endParaRPr lang="pt-BR"/>
-        </a:p>
-      </dgm:t>
     </dgm:pt>
   </dgm:ptLst>
   <dgm:cxnLst>
+    <dgm:cxn modelId="{E4DAA400-B84F-4D48-938C-92E68A72DCE1}" type="presOf" srcId="{3DB08BC1-5971-431B-97DD-BE3E11ADCD71}" destId="{31A1699C-758D-4F56-9AFC-3EDCE3C4E76C}" srcOrd="0" destOrd="0" presId="urn:microsoft.com/office/officeart/2005/8/layout/hierarchy5"/>
+    <dgm:cxn modelId="{48DFE503-7D3E-4397-A97C-94EE990F8DA9}" type="presOf" srcId="{FF8EC8A9-BFBC-49AA-B28F-73B10E404DF4}" destId="{C72FA1CB-5003-470B-ABD5-B5A305BD537C}" srcOrd="1" destOrd="0" presId="urn:microsoft.com/office/officeart/2005/8/layout/hierarchy5"/>
+    <dgm:cxn modelId="{D245B10C-B0EF-4DCE-ADD8-B5D1C98B0444}" type="presOf" srcId="{8F83A40D-6F57-4E23-9527-7F77875241FF}" destId="{57A8258C-38C0-4FBD-9A05-738D62AB3171}" srcOrd="1" destOrd="0" presId="urn:microsoft.com/office/officeart/2005/8/layout/hierarchy5"/>
+    <dgm:cxn modelId="{31830A10-40E4-4F56-A948-17E5E56F3BAA}" type="presOf" srcId="{183052ED-1222-4AF7-946C-5FB58F04019E}" destId="{0AE0E92A-1B54-424F-AC3A-257E95EEC78E}" srcOrd="0" destOrd="0" presId="urn:microsoft.com/office/officeart/2005/8/layout/hierarchy5"/>
+    <dgm:cxn modelId="{3E401E18-BCE6-4C9E-960A-4AFFA085B68B}" srcId="{3C3D2E90-FE05-49B0-93C2-403B47E9D8D3}" destId="{470995AF-2BA4-48F2-B116-9F211A4C706A}" srcOrd="0" destOrd="0" parTransId="{9EED8EA6-C722-4E36-88BB-F9766711A890}" sibTransId="{3B8824A7-19BA-452E-8781-21D1669B5ABB}"/>
+    <dgm:cxn modelId="{6BB8E925-A184-45A8-AFA5-F51C09ED84DE}" type="presOf" srcId="{9EED8EA6-C722-4E36-88BB-F9766711A890}" destId="{C59BA7AD-861E-4BAE-A573-4D96BDF6EDED}" srcOrd="0" destOrd="0" presId="urn:microsoft.com/office/officeart/2005/8/layout/hierarchy5"/>
+    <dgm:cxn modelId="{ED9B0E2E-83F6-4FAD-805D-137589685230}" srcId="{470995AF-2BA4-48F2-B116-9F211A4C706A}" destId="{3DB08BC1-5971-431B-97DD-BE3E11ADCD71}" srcOrd="0" destOrd="0" parTransId="{8F83A40D-6F57-4E23-9527-7F77875241FF}" sibTransId="{BF9E2478-2BF7-4336-9D04-57944939E973}"/>
+    <dgm:cxn modelId="{0B58AD40-08D2-48BF-AAE8-C3FCA7E50B7C}" srcId="{183052ED-1222-4AF7-946C-5FB58F04019E}" destId="{4281531B-8E63-41D1-B7DB-81E998851E40}" srcOrd="2" destOrd="0" parTransId="{8923D88A-536B-42E6-8DCD-946DC36E44E7}" sibTransId="{761D56C6-C69F-433A-869C-F3A3D0414379}"/>
+    <dgm:cxn modelId="{F6068C4B-3466-4224-9D78-751ACA70E6D1}" type="presOf" srcId="{9EED8EA6-C722-4E36-88BB-F9766711A890}" destId="{2943DA74-555D-4584-8CC7-54C7BA399E98}" srcOrd="1" destOrd="0" presId="urn:microsoft.com/office/officeart/2005/8/layout/hierarchy5"/>
     <dgm:cxn modelId="{22B79A57-A055-4229-8093-9FF0370E3838}" type="presOf" srcId="{470995AF-2BA4-48F2-B116-9F211A4C706A}" destId="{71BC71F9-AC65-4803-92E1-2A769A9F2276}" srcOrd="0" destOrd="0" presId="urn:microsoft.com/office/officeart/2005/8/layout/hierarchy5"/>
-    <dgm:cxn modelId="{F6068C4B-3466-4224-9D78-751ACA70E6D1}" type="presOf" srcId="{9EED8EA6-C722-4E36-88BB-F9766711A890}" destId="{2943DA74-555D-4584-8CC7-54C7BA399E98}" srcOrd="1" destOrd="0" presId="urn:microsoft.com/office/officeart/2005/8/layout/hierarchy5"/>
+    <dgm:cxn modelId="{BA5EB558-5138-4D6E-A473-981129061322}" type="presOf" srcId="{3C3D2E90-FE05-49B0-93C2-403B47E9D8D3}" destId="{B327231F-9F62-4147-A788-DE877EE22AAC}" srcOrd="0" destOrd="0" presId="urn:microsoft.com/office/officeart/2005/8/layout/hierarchy5"/>
+    <dgm:cxn modelId="{98747C90-592A-4AFE-88AD-1298435E2E62}" srcId="{183052ED-1222-4AF7-946C-5FB58F04019E}" destId="{6216A4EA-BB5C-487C-BD22-5F4366556472}" srcOrd="3" destOrd="0" parTransId="{6BE67B46-28BF-4DE1-8875-D27302E49B6E}" sibTransId="{C6FBC566-5547-4508-A200-225229E311D3}"/>
+    <dgm:cxn modelId="{1EBAF89D-A037-4003-8BC9-E5A1E1761AC3}" type="presOf" srcId="{FF8EC8A9-BFBC-49AA-B28F-73B10E404DF4}" destId="{B8916D50-937F-4546-B00D-C6E08AD60B4D}" srcOrd="0" destOrd="0" presId="urn:microsoft.com/office/officeart/2005/8/layout/hierarchy5"/>
     <dgm:cxn modelId="{5D46C9B1-9874-4E4E-99DB-D0E1374D9386}" srcId="{183052ED-1222-4AF7-946C-5FB58F04019E}" destId="{3C3D2E90-FE05-49B0-93C2-403B47E9D8D3}" srcOrd="0" destOrd="0" parTransId="{601A7849-FFAE-4454-8C7E-14FFA50E964E}" sibTransId="{01D119AB-C866-40AF-B69F-80B7182798BE}"/>
-    <dgm:cxn modelId="{98747C90-592A-4AFE-88AD-1298435E2E62}" srcId="{183052ED-1222-4AF7-946C-5FB58F04019E}" destId="{6216A4EA-BB5C-487C-BD22-5F4366556472}" srcOrd="3" destOrd="0" parTransId="{6BE67B46-28BF-4DE1-8875-D27302E49B6E}" sibTransId="{C6FBC566-5547-4508-A200-225229E311D3}"/>
-    <dgm:cxn modelId="{ED9B0E2E-83F6-4FAD-805D-137589685230}" srcId="{470995AF-2BA4-48F2-B116-9F211A4C706A}" destId="{3DB08BC1-5971-431B-97DD-BE3E11ADCD71}" srcOrd="0" destOrd="0" parTransId="{8F83A40D-6F57-4E23-9527-7F77875241FF}" sibTransId="{BF9E2478-2BF7-4336-9D04-57944939E973}"/>
+    <dgm:cxn modelId="{1D32A4B5-CFC1-425B-A915-1EB962DBAC2E}" type="presOf" srcId="{4281531B-8E63-41D1-B7DB-81E998851E40}" destId="{A84AD2F7-F54E-41D7-AE0F-DE708DF63940}" srcOrd="0" destOrd="0" presId="urn:microsoft.com/office/officeart/2005/8/layout/hierarchy5"/>
+    <dgm:cxn modelId="{FB2641BC-43C5-4063-8F78-069802D822A4}" srcId="{183052ED-1222-4AF7-946C-5FB58F04019E}" destId="{FF8EC8A9-BFBC-49AA-B28F-73B10E404DF4}" srcOrd="1" destOrd="0" parTransId="{A7AB371A-E66C-4956-808B-04B0A6FB3BF0}" sibTransId="{7B915915-8732-4547-A59A-629D083381B7}"/>
     <dgm:cxn modelId="{ABB7B6BF-9876-4081-8CEE-20EBDAB8D7EC}" type="presOf" srcId="{6216A4EA-BB5C-487C-BD22-5F4366556472}" destId="{3998C1BA-DBCE-40D4-8C7E-94918FDF6A99}" srcOrd="0" destOrd="0" presId="urn:microsoft.com/office/officeart/2005/8/layout/hierarchy5"/>
-    <dgm:cxn modelId="{0B58AD40-08D2-48BF-AAE8-C3FCA7E50B7C}" srcId="{183052ED-1222-4AF7-946C-5FB58F04019E}" destId="{4281531B-8E63-41D1-B7DB-81E998851E40}" srcOrd="2" destOrd="0" parTransId="{8923D88A-536B-42E6-8DCD-946DC36E44E7}" sibTransId="{761D56C6-C69F-433A-869C-F3A3D0414379}"/>
+    <dgm:cxn modelId="{C0D221E0-92EC-40B8-B0D3-C42092E399C7}" type="presOf" srcId="{8F83A40D-6F57-4E23-9527-7F77875241FF}" destId="{98ABAA61-F8B6-4175-9AC1-98DE177FAF1C}" srcOrd="0" destOrd="0" presId="urn:microsoft.com/office/officeart/2005/8/layout/hierarchy5"/>
     <dgm:cxn modelId="{C41C8EE6-ED0F-484A-A664-5927C3216712}" type="presOf" srcId="{4281531B-8E63-41D1-B7DB-81E998851E40}" destId="{AE411D45-70DE-4EFB-B5A8-5FC03919AB00}" srcOrd="1" destOrd="0" presId="urn:microsoft.com/office/officeart/2005/8/layout/hierarchy5"/>
-    <dgm:cxn modelId="{FB2641BC-43C5-4063-8F78-069802D822A4}" srcId="{183052ED-1222-4AF7-946C-5FB58F04019E}" destId="{FF8EC8A9-BFBC-49AA-B28F-73B10E404DF4}" srcOrd="1" destOrd="0" parTransId="{A7AB371A-E66C-4956-808B-04B0A6FB3BF0}" sibTransId="{7B915915-8732-4547-A59A-629D083381B7}"/>
-    <dgm:cxn modelId="{1D32A4B5-CFC1-425B-A915-1EB962DBAC2E}" type="presOf" srcId="{4281531B-8E63-41D1-B7DB-81E998851E40}" destId="{A84AD2F7-F54E-41D7-AE0F-DE708DF63940}" srcOrd="0" destOrd="0" presId="urn:microsoft.com/office/officeart/2005/8/layout/hierarchy5"/>
-    <dgm:cxn modelId="{BA5EB558-5138-4D6E-A473-981129061322}" type="presOf" srcId="{3C3D2E90-FE05-49B0-93C2-403B47E9D8D3}" destId="{B327231F-9F62-4147-A788-DE877EE22AAC}" srcOrd="0" destOrd="0" presId="urn:microsoft.com/office/officeart/2005/8/layout/hierarchy5"/>
-    <dgm:cxn modelId="{1EBAF89D-A037-4003-8BC9-E5A1E1761AC3}" type="presOf" srcId="{FF8EC8A9-BFBC-49AA-B28F-73B10E404DF4}" destId="{B8916D50-937F-4546-B00D-C6E08AD60B4D}" srcOrd="0" destOrd="0" presId="urn:microsoft.com/office/officeart/2005/8/layout/hierarchy5"/>
-    <dgm:cxn modelId="{E4DAA400-B84F-4D48-938C-92E68A72DCE1}" type="presOf" srcId="{3DB08BC1-5971-431B-97DD-BE3E11ADCD71}" destId="{31A1699C-758D-4F56-9AFC-3EDCE3C4E76C}" srcOrd="0" destOrd="0" presId="urn:microsoft.com/office/officeart/2005/8/layout/hierarchy5"/>
-    <dgm:cxn modelId="{6BB8E925-A184-45A8-AFA5-F51C09ED84DE}" type="presOf" srcId="{9EED8EA6-C722-4E36-88BB-F9766711A890}" destId="{C59BA7AD-861E-4BAE-A573-4D96BDF6EDED}" srcOrd="0" destOrd="0" presId="urn:microsoft.com/office/officeart/2005/8/layout/hierarchy5"/>
-    <dgm:cxn modelId="{D245B10C-B0EF-4DCE-ADD8-B5D1C98B0444}" type="presOf" srcId="{8F83A40D-6F57-4E23-9527-7F77875241FF}" destId="{57A8258C-38C0-4FBD-9A05-738D62AB3171}" srcOrd="1" destOrd="0" presId="urn:microsoft.com/office/officeart/2005/8/layout/hierarchy5"/>
     <dgm:cxn modelId="{AC1833F4-AF00-4257-83F9-C324BA0AEBD4}" type="presOf" srcId="{6216A4EA-BB5C-487C-BD22-5F4366556472}" destId="{1250B04C-2A4B-40CC-903D-9DD7EB7726E9}" srcOrd="1" destOrd="0" presId="urn:microsoft.com/office/officeart/2005/8/layout/hierarchy5"/>
-    <dgm:cxn modelId="{31830A10-40E4-4F56-A948-17E5E56F3BAA}" type="presOf" srcId="{183052ED-1222-4AF7-946C-5FB58F04019E}" destId="{0AE0E92A-1B54-424F-AC3A-257E95EEC78E}" srcOrd="0" destOrd="0" presId="urn:microsoft.com/office/officeart/2005/8/layout/hierarchy5"/>
-    <dgm:cxn modelId="{C0D221E0-92EC-40B8-B0D3-C42092E399C7}" type="presOf" srcId="{8F83A40D-6F57-4E23-9527-7F77875241FF}" destId="{98ABAA61-F8B6-4175-9AC1-98DE177FAF1C}" srcOrd="0" destOrd="0" presId="urn:microsoft.com/office/officeart/2005/8/layout/hierarchy5"/>
-    <dgm:cxn modelId="{3E401E18-BCE6-4C9E-960A-4AFFA085B68B}" srcId="{3C3D2E90-FE05-49B0-93C2-403B47E9D8D3}" destId="{470995AF-2BA4-48F2-B116-9F211A4C706A}" srcOrd="0" destOrd="0" parTransId="{9EED8EA6-C722-4E36-88BB-F9766711A890}" sibTransId="{3B8824A7-19BA-452E-8781-21D1669B5ABB}"/>
-    <dgm:cxn modelId="{48DFE503-7D3E-4397-A97C-94EE990F8DA9}" type="presOf" srcId="{FF8EC8A9-BFBC-49AA-B28F-73B10E404DF4}" destId="{C72FA1CB-5003-470B-ABD5-B5A305BD537C}" srcOrd="1" destOrd="0" presId="urn:microsoft.com/office/officeart/2005/8/layout/hierarchy5"/>
     <dgm:cxn modelId="{DF201293-BEAF-4A1B-985C-22C986570E4A}" type="presParOf" srcId="{0AE0E92A-1B54-424F-AC3A-257E95EEC78E}" destId="{3DEAC558-A231-4B8A-99C0-65FA57BCE070}" srcOrd="0" destOrd="0" presId="urn:microsoft.com/office/officeart/2005/8/layout/hierarchy5"/>
     <dgm:cxn modelId="{C1B8F430-627B-4BC2-B599-F4E6B2EA7C65}" type="presParOf" srcId="{3DEAC558-A231-4B8A-99C0-65FA57BCE070}" destId="{CFD27760-8C72-4268-8A15-51965CE1D7AE}" srcOrd="0" destOrd="0" presId="urn:microsoft.com/office/officeart/2005/8/layout/hierarchy5"/>
     <dgm:cxn modelId="{FEFCF978-5FAA-4EA6-99F7-D1EA68DF19D6}" type="presParOf" srcId="{3DEAC558-A231-4B8A-99C0-65FA57BCE070}" destId="{6DE8F665-3E6F-473C-9480-272D07CD6706}" srcOrd="1" destOrd="0" presId="urn:microsoft.com/office/officeart/2005/8/layout/hierarchy5"/>
@@ -5046,7 +5153,7 @@
   <dgm:whole/>
   <dgm:extLst>
     <a:ext uri="http://schemas.microsoft.com/office/drawing/2008/diagram">
-      <dsp:dataModelExt xmlns:dsp="http://schemas.microsoft.com/office/drawing/2008/diagram" relId="rId16" minVer="http://schemas.openxmlformats.org/drawingml/2006/diagram"/>
+      <dsp:dataModelExt xmlns:dsp="http://schemas.microsoft.com/office/drawing/2008/diagram" relId="rId19" minVer="http://schemas.openxmlformats.org/drawingml/2006/diagram"/>
     </a:ext>
   </dgm:extLst>
 </dgm:dataModel>
@@ -5425,24 +5532,10 @@
     <dgm:pt modelId="{CE069B4D-1826-4C3E-86D4-AEB63F8973FB}" type="pres">
       <dgm:prSet presAssocID="{CDB92098-A385-421D-829A-E96137BDE39D}" presName="aNode" presStyleLbl="bgShp" presStyleIdx="0" presStyleCnt="3"/>
       <dgm:spPr/>
-      <dgm:t>
-        <a:bodyPr/>
-        <a:lstStyle/>
-        <a:p>
-          <a:endParaRPr lang="pt-BR"/>
-        </a:p>
-      </dgm:t>
     </dgm:pt>
     <dgm:pt modelId="{FF7E4E22-6F2E-4D5F-8D4E-DB41E72850D8}" type="pres">
       <dgm:prSet presAssocID="{CDB92098-A385-421D-829A-E96137BDE39D}" presName="textNode" presStyleLbl="bgShp" presStyleIdx="0" presStyleCnt="3"/>
       <dgm:spPr/>
-      <dgm:t>
-        <a:bodyPr/>
-        <a:lstStyle/>
-        <a:p>
-          <a:endParaRPr lang="pt-BR"/>
-        </a:p>
-      </dgm:t>
     </dgm:pt>
     <dgm:pt modelId="{AF8F3F5F-11F4-48B8-9C7B-578CA716CF43}" type="pres">
       <dgm:prSet presAssocID="{CDB92098-A385-421D-829A-E96137BDE39D}" presName="compChildNode" presStyleCnt="0"/>
@@ -5483,24 +5576,10 @@
     <dgm:pt modelId="{CC76D493-FE90-41FB-ADD9-103AAEF61741}" type="pres">
       <dgm:prSet presAssocID="{964A9B0C-776C-48F5-8F62-F7978D489F8A}" presName="aNode" presStyleLbl="bgShp" presStyleIdx="1" presStyleCnt="3"/>
       <dgm:spPr/>
-      <dgm:t>
-        <a:bodyPr/>
-        <a:lstStyle/>
-        <a:p>
-          <a:endParaRPr lang="pt-BR"/>
-        </a:p>
-      </dgm:t>
     </dgm:pt>
     <dgm:pt modelId="{9F25311C-665C-47D3-A0F5-089126332489}" type="pres">
       <dgm:prSet presAssocID="{964A9B0C-776C-48F5-8F62-F7978D489F8A}" presName="textNode" presStyleLbl="bgShp" presStyleIdx="1" presStyleCnt="3"/>
       <dgm:spPr/>
-      <dgm:t>
-        <a:bodyPr/>
-        <a:lstStyle/>
-        <a:p>
-          <a:endParaRPr lang="pt-BR"/>
-        </a:p>
-      </dgm:t>
     </dgm:pt>
     <dgm:pt modelId="{64A8AF4B-D7FF-46ED-8595-7F8CBCB4D42D}" type="pres">
       <dgm:prSet presAssocID="{964A9B0C-776C-48F5-8F62-F7978D489F8A}" presName="compChildNode" presStyleCnt="0"/>
@@ -5517,13 +5596,6 @@
         </dgm:presLayoutVars>
       </dgm:prSet>
       <dgm:spPr/>
-      <dgm:t>
-        <a:bodyPr/>
-        <a:lstStyle/>
-        <a:p>
-          <a:endParaRPr lang="pt-BR"/>
-        </a:p>
-      </dgm:t>
     </dgm:pt>
     <dgm:pt modelId="{143471F3-E71A-4A6D-89ED-0B9C7336D31A}" type="pres">
       <dgm:prSet presAssocID="{6E1BAF50-A341-4F58-A773-559AF5127398}" presName="aSpace2" presStyleCnt="0"/>
@@ -5536,13 +5608,6 @@
         </dgm:presLayoutVars>
       </dgm:prSet>
       <dgm:spPr/>
-      <dgm:t>
-        <a:bodyPr/>
-        <a:lstStyle/>
-        <a:p>
-          <a:endParaRPr lang="pt-BR"/>
-        </a:p>
-      </dgm:t>
     </dgm:pt>
     <dgm:pt modelId="{413D7229-24FE-4EBD-94F4-2F3A2CC4F905}" type="pres">
       <dgm:prSet presAssocID="{964A9B0C-776C-48F5-8F62-F7978D489F8A}" presName="aSpace" presStyleCnt="0"/>
@@ -5587,38 +5652,31 @@
         </dgm:presLayoutVars>
       </dgm:prSet>
       <dgm:spPr/>
-      <dgm:t>
-        <a:bodyPr/>
-        <a:lstStyle/>
-        <a:p>
-          <a:endParaRPr lang="pt-BR"/>
-        </a:p>
-      </dgm:t>
     </dgm:pt>
   </dgm:ptLst>
   <dgm:cxnLst>
-    <dgm:cxn modelId="{9CEDABD6-ADBC-4273-ADA3-F5EF22061092}" srcId="{CDB92098-A385-421D-829A-E96137BDE39D}" destId="{066F4137-2657-44A0-95BB-48D2888AE464}" srcOrd="0" destOrd="0" parTransId="{11334DFB-4BF9-4504-A7CD-0AA0EEC4BA68}" sibTransId="{1671AEA7-14EC-4965-96DE-8F198C10A22E}"/>
-    <dgm:cxn modelId="{7CD12FF4-A260-4BF5-847C-24486B5B5C20}" type="presOf" srcId="{CDB92098-A385-421D-829A-E96137BDE39D}" destId="{FF7E4E22-6F2E-4D5F-8D4E-DB41E72850D8}" srcOrd="1" destOrd="0" presId="urn:microsoft.com/office/officeart/2005/8/layout/lProcess2"/>
-    <dgm:cxn modelId="{16C127A3-643B-442F-9470-71AF4693ED4C}" srcId="{D40B0711-0A77-4FE4-B498-031BDC8CAE4E}" destId="{CC9EE696-2CA0-4617-B06A-51A3BC1A0DE3}" srcOrd="1" destOrd="0" parTransId="{8DE77A65-FCB6-41A2-BC86-9F769AD2BA2B}" sibTransId="{21A2E80B-B315-4984-9833-9FDBA3D1011D}"/>
-    <dgm:cxn modelId="{76CEDEFB-236C-4890-871D-A6B0887441BD}" type="presOf" srcId="{2E593058-C78B-4DA5-B50E-17AAA794A37F}" destId="{53892D48-F361-4179-A144-4AA1F99DE65A}" srcOrd="0" destOrd="0" presId="urn:microsoft.com/office/officeart/2005/8/layout/lProcess2"/>
-    <dgm:cxn modelId="{A4360465-BC9B-4704-9795-421BBFAAE1DA}" srcId="{307815D5-4F73-4683-AE34-1EBD69EF9963}" destId="{D40B0711-0A77-4FE4-B498-031BDC8CAE4E}" srcOrd="2" destOrd="0" parTransId="{E11D8B26-45CC-4E49-B026-06718DBC80B8}" sibTransId="{5CE483E2-ED18-4E06-A10B-136AE0566691}"/>
-    <dgm:cxn modelId="{F32136B1-EF9C-4CCE-8788-D5355D81E8E4}" type="presOf" srcId="{066F4137-2657-44A0-95BB-48D2888AE464}" destId="{F5511CB5-5A30-4BFB-BA30-08AB9E029CFE}" srcOrd="0" destOrd="0" presId="urn:microsoft.com/office/officeart/2005/8/layout/lProcess2"/>
-    <dgm:cxn modelId="{234CA0AD-A649-439B-8433-623596CCC7AC}" type="presOf" srcId="{6E1BAF50-A341-4F58-A773-559AF5127398}" destId="{9FF2AE4C-85E5-4A64-B29D-63AD67755A70}" srcOrd="0" destOrd="0" presId="urn:microsoft.com/office/officeart/2005/8/layout/lProcess2"/>
-    <dgm:cxn modelId="{6F51A0E1-55B8-4E27-85EF-D327A76C0A1A}" type="presOf" srcId="{307815D5-4F73-4683-AE34-1EBD69EF9963}" destId="{83D3BB95-8D2F-4925-8F6D-7E6904B27B8C}" srcOrd="0" destOrd="0" presId="urn:microsoft.com/office/officeart/2005/8/layout/lProcess2"/>
-    <dgm:cxn modelId="{5B95A648-1182-4B84-9568-7369916D4690}" type="presOf" srcId="{964A9B0C-776C-48F5-8F62-F7978D489F8A}" destId="{CC76D493-FE90-41FB-ADD9-103AAEF61741}" srcOrd="0" destOrd="0" presId="urn:microsoft.com/office/officeart/2005/8/layout/lProcess2"/>
-    <dgm:cxn modelId="{5E47D79F-C61A-4789-AB6A-48DFE571E77A}" srcId="{307815D5-4F73-4683-AE34-1EBD69EF9963}" destId="{CDB92098-A385-421D-829A-E96137BDE39D}" srcOrd="0" destOrd="0" parTransId="{81F2B480-BFAE-4E70-90A0-3F786B9F13C3}" sibTransId="{F494B7F0-8986-40F1-BCD5-A780A01718CF}"/>
     <dgm:cxn modelId="{1A858E22-837A-47BC-83A9-DC947AF5474C}" srcId="{307815D5-4F73-4683-AE34-1EBD69EF9963}" destId="{964A9B0C-776C-48F5-8F62-F7978D489F8A}" srcOrd="1" destOrd="0" parTransId="{EB97872B-A459-4F39-9326-2B4D1F54917F}" sibTransId="{C2961F11-85A7-47EA-A36C-A8515B1C6408}"/>
-    <dgm:cxn modelId="{8FBC78DC-AB52-469C-8966-62BE6AE254B9}" srcId="{964A9B0C-776C-48F5-8F62-F7978D489F8A}" destId="{2E593058-C78B-4DA5-B50E-17AAA794A37F}" srcOrd="1" destOrd="0" parTransId="{CC751825-3DD9-4C1D-BC9F-10E13F85F000}" sibTransId="{7FAAEE69-2942-44EB-A66D-79B1F72E9D77}"/>
-    <dgm:cxn modelId="{5B00F4F9-B76A-4DE8-9B6D-B80B91FD92F6}" type="presOf" srcId="{CC9EE696-2CA0-4617-B06A-51A3BC1A0DE3}" destId="{3842850E-0B7A-4720-A918-BD9E2E562DC3}" srcOrd="0" destOrd="0" presId="urn:microsoft.com/office/officeart/2005/8/layout/lProcess2"/>
-    <dgm:cxn modelId="{3D28F6E1-1363-4257-B1B8-C6A4C15CC5BE}" type="presOf" srcId="{F8DEA9ED-1FA5-4582-882A-417ED8AE614A}" destId="{EC3CCAC6-3E3B-4764-8E63-1E1F921265E0}" srcOrd="0" destOrd="0" presId="urn:microsoft.com/office/officeart/2005/8/layout/lProcess2"/>
-    <dgm:cxn modelId="{1576A7F3-DCA3-402F-AEA8-40BE4F8E9C10}" type="presOf" srcId="{D40B0711-0A77-4FE4-B498-031BDC8CAE4E}" destId="{A11EA944-9801-4FF5-BF53-F09F8DA09507}" srcOrd="0" destOrd="0" presId="urn:microsoft.com/office/officeart/2005/8/layout/lProcess2"/>
     <dgm:cxn modelId="{F56DFA32-D89D-4A06-9755-509957AA4A08}" type="presOf" srcId="{964A9B0C-776C-48F5-8F62-F7978D489F8A}" destId="{9F25311C-665C-47D3-A0F5-089126332489}" srcOrd="1" destOrd="0" presId="urn:microsoft.com/office/officeart/2005/8/layout/lProcess2"/>
     <dgm:cxn modelId="{49A3A639-C9E8-4A65-B36F-1B2B190FDE01}" srcId="{964A9B0C-776C-48F5-8F62-F7978D489F8A}" destId="{6E1BAF50-A341-4F58-A773-559AF5127398}" srcOrd="0" destOrd="0" parTransId="{9C56B315-8DBC-4E00-92DC-9885B427733E}" sibTransId="{6CCAA21B-4501-4067-9BD2-1462023066F6}"/>
+    <dgm:cxn modelId="{A4360465-BC9B-4704-9795-421BBFAAE1DA}" srcId="{307815D5-4F73-4683-AE34-1EBD69EF9963}" destId="{D40B0711-0A77-4FE4-B498-031BDC8CAE4E}" srcOrd="2" destOrd="0" parTransId="{E11D8B26-45CC-4E49-B026-06718DBC80B8}" sibTransId="{5CE483E2-ED18-4E06-A10B-136AE0566691}"/>
+    <dgm:cxn modelId="{5B95A648-1182-4B84-9568-7369916D4690}" type="presOf" srcId="{964A9B0C-776C-48F5-8F62-F7978D489F8A}" destId="{CC76D493-FE90-41FB-ADD9-103AAEF61741}" srcOrd="0" destOrd="0" presId="urn:microsoft.com/office/officeart/2005/8/layout/lProcess2"/>
+    <dgm:cxn modelId="{2E2F546C-295D-4362-9C93-B054C830C072}" type="presOf" srcId="{D40B0711-0A77-4FE4-B498-031BDC8CAE4E}" destId="{B402E4B1-020D-4741-8598-415A61D5CA51}" srcOrd="1" destOrd="0" presId="urn:microsoft.com/office/officeart/2005/8/layout/lProcess2"/>
     <dgm:cxn modelId="{A8EF3D72-4529-4F57-8898-B2899A5ED4C7}" type="presOf" srcId="{C66298F9-3853-47EE-980A-4F73223095F2}" destId="{242BA64F-F930-4905-A7CB-9755968F3A2F}" srcOrd="0" destOrd="0" presId="urn:microsoft.com/office/officeart/2005/8/layout/lProcess2"/>
+    <dgm:cxn modelId="{5E47D79F-C61A-4789-AB6A-48DFE571E77A}" srcId="{307815D5-4F73-4683-AE34-1EBD69EF9963}" destId="{CDB92098-A385-421D-829A-E96137BDE39D}" srcOrd="0" destOrd="0" parTransId="{81F2B480-BFAE-4E70-90A0-3F786B9F13C3}" sibTransId="{F494B7F0-8986-40F1-BCD5-A780A01718CF}"/>
+    <dgm:cxn modelId="{16C127A3-643B-442F-9470-71AF4693ED4C}" srcId="{D40B0711-0A77-4FE4-B498-031BDC8CAE4E}" destId="{CC9EE696-2CA0-4617-B06A-51A3BC1A0DE3}" srcOrd="1" destOrd="0" parTransId="{8DE77A65-FCB6-41A2-BC86-9F769AD2BA2B}" sibTransId="{21A2E80B-B315-4984-9833-9FDBA3D1011D}"/>
+    <dgm:cxn modelId="{234CA0AD-A649-439B-8433-623596CCC7AC}" type="presOf" srcId="{6E1BAF50-A341-4F58-A773-559AF5127398}" destId="{9FF2AE4C-85E5-4A64-B29D-63AD67755A70}" srcOrd="0" destOrd="0" presId="urn:microsoft.com/office/officeart/2005/8/layout/lProcess2"/>
+    <dgm:cxn modelId="{F32136B1-EF9C-4CCE-8788-D5355D81E8E4}" type="presOf" srcId="{066F4137-2657-44A0-95BB-48D2888AE464}" destId="{F5511CB5-5A30-4BFB-BA30-08AB9E029CFE}" srcOrd="0" destOrd="0" presId="urn:microsoft.com/office/officeart/2005/8/layout/lProcess2"/>
+    <dgm:cxn modelId="{9CEDABD6-ADBC-4273-ADA3-F5EF22061092}" srcId="{CDB92098-A385-421D-829A-E96137BDE39D}" destId="{066F4137-2657-44A0-95BB-48D2888AE464}" srcOrd="0" destOrd="0" parTransId="{11334DFB-4BF9-4504-A7CD-0AA0EEC4BA68}" sibTransId="{1671AEA7-14EC-4965-96DE-8F198C10A22E}"/>
+    <dgm:cxn modelId="{8FBC78DC-AB52-469C-8966-62BE6AE254B9}" srcId="{964A9B0C-776C-48F5-8F62-F7978D489F8A}" destId="{2E593058-C78B-4DA5-B50E-17AAA794A37F}" srcOrd="1" destOrd="0" parTransId="{CC751825-3DD9-4C1D-BC9F-10E13F85F000}" sibTransId="{7FAAEE69-2942-44EB-A66D-79B1F72E9D77}"/>
+    <dgm:cxn modelId="{26907DDE-23AD-4895-8017-8DB50BB53D3E}" type="presOf" srcId="{CDB92098-A385-421D-829A-E96137BDE39D}" destId="{CE069B4D-1826-4C3E-86D4-AEB63F8973FB}" srcOrd="0" destOrd="0" presId="urn:microsoft.com/office/officeart/2005/8/layout/lProcess2"/>
+    <dgm:cxn modelId="{6F51A0E1-55B8-4E27-85EF-D327A76C0A1A}" type="presOf" srcId="{307815D5-4F73-4683-AE34-1EBD69EF9963}" destId="{83D3BB95-8D2F-4925-8F6D-7E6904B27B8C}" srcOrd="0" destOrd="0" presId="urn:microsoft.com/office/officeart/2005/8/layout/lProcess2"/>
+    <dgm:cxn modelId="{3D28F6E1-1363-4257-B1B8-C6A4C15CC5BE}" type="presOf" srcId="{F8DEA9ED-1FA5-4582-882A-417ED8AE614A}" destId="{EC3CCAC6-3E3B-4764-8E63-1E1F921265E0}" srcOrd="0" destOrd="0" presId="urn:microsoft.com/office/officeart/2005/8/layout/lProcess2"/>
     <dgm:cxn modelId="{79B66DED-3AF3-438A-A3DE-15C6853F2939}" srcId="{D40B0711-0A77-4FE4-B498-031BDC8CAE4E}" destId="{C66298F9-3853-47EE-980A-4F73223095F2}" srcOrd="0" destOrd="0" parTransId="{4C561FF5-F1A2-4786-B59D-4DD25A6152F4}" sibTransId="{B1E66D68-E78A-44DF-AD32-E3150C2BB5FF}"/>
+    <dgm:cxn modelId="{1576A7F3-DCA3-402F-AEA8-40BE4F8E9C10}" type="presOf" srcId="{D40B0711-0A77-4FE4-B498-031BDC8CAE4E}" destId="{A11EA944-9801-4FF5-BF53-F09F8DA09507}" srcOrd="0" destOrd="0" presId="urn:microsoft.com/office/officeart/2005/8/layout/lProcess2"/>
+    <dgm:cxn modelId="{7CD12FF4-A260-4BF5-847C-24486B5B5C20}" type="presOf" srcId="{CDB92098-A385-421D-829A-E96137BDE39D}" destId="{FF7E4E22-6F2E-4D5F-8D4E-DB41E72850D8}" srcOrd="1" destOrd="0" presId="urn:microsoft.com/office/officeart/2005/8/layout/lProcess2"/>
     <dgm:cxn modelId="{415FF0F7-0457-4D9C-86EE-34C12C942547}" srcId="{CDB92098-A385-421D-829A-E96137BDE39D}" destId="{F8DEA9ED-1FA5-4582-882A-417ED8AE614A}" srcOrd="1" destOrd="0" parTransId="{42ADB12F-4A2C-4BAA-B99F-322B07A87D24}" sibTransId="{59995D1C-0229-43A0-A8F6-47E6F3E663D0}"/>
-    <dgm:cxn modelId="{2E2F546C-295D-4362-9C93-B054C830C072}" type="presOf" srcId="{D40B0711-0A77-4FE4-B498-031BDC8CAE4E}" destId="{B402E4B1-020D-4741-8598-415A61D5CA51}" srcOrd="1" destOrd="0" presId="urn:microsoft.com/office/officeart/2005/8/layout/lProcess2"/>
-    <dgm:cxn modelId="{26907DDE-23AD-4895-8017-8DB50BB53D3E}" type="presOf" srcId="{CDB92098-A385-421D-829A-E96137BDE39D}" destId="{CE069B4D-1826-4C3E-86D4-AEB63F8973FB}" srcOrd="0" destOrd="0" presId="urn:microsoft.com/office/officeart/2005/8/layout/lProcess2"/>
+    <dgm:cxn modelId="{5B00F4F9-B76A-4DE8-9B6D-B80B91FD92F6}" type="presOf" srcId="{CC9EE696-2CA0-4617-B06A-51A3BC1A0DE3}" destId="{3842850E-0B7A-4720-A918-BD9E2E562DC3}" srcOrd="0" destOrd="0" presId="urn:microsoft.com/office/officeart/2005/8/layout/lProcess2"/>
+    <dgm:cxn modelId="{76CEDEFB-236C-4890-871D-A6B0887441BD}" type="presOf" srcId="{2E593058-C78B-4DA5-B50E-17AAA794A37F}" destId="{53892D48-F361-4179-A144-4AA1F99DE65A}" srcOrd="0" destOrd="0" presId="urn:microsoft.com/office/officeart/2005/8/layout/lProcess2"/>
     <dgm:cxn modelId="{83BB8890-7D4C-4D20-979C-EBF71EC21AF1}" type="presParOf" srcId="{83D3BB95-8D2F-4925-8F6D-7E6904B27B8C}" destId="{3C61C720-F28E-403F-8FA1-7EE816B89E0B}" srcOrd="0" destOrd="0" presId="urn:microsoft.com/office/officeart/2005/8/layout/lProcess2"/>
     <dgm:cxn modelId="{19F9EDEB-01C6-4CFF-9F2C-933E9354B2A3}" type="presParOf" srcId="{3C61C720-F28E-403F-8FA1-7EE816B89E0B}" destId="{CE069B4D-1826-4C3E-86D4-AEB63F8973FB}" srcOrd="0" destOrd="0" presId="urn:microsoft.com/office/officeart/2005/8/layout/lProcess2"/>
     <dgm:cxn modelId="{742F1150-8415-4DBB-99DC-45C484185120}" type="presParOf" srcId="{3C61C720-F28E-403F-8FA1-7EE816B89E0B}" destId="{FF7E4E22-6F2E-4D5F-8D4E-DB41E72850D8}" srcOrd="1" destOrd="0" presId="urn:microsoft.com/office/officeart/2005/8/layout/lProcess2"/>
@@ -5650,7 +5708,7 @@
   <dgm:whole/>
   <dgm:extLst>
     <a:ext uri="http://schemas.microsoft.com/office/drawing/2008/diagram">
-      <dsp:dataModelExt xmlns:dsp="http://schemas.microsoft.com/office/drawing/2008/diagram" relId="rId21" minVer="http://schemas.openxmlformats.org/drawingml/2006/diagram"/>
+      <dsp:dataModelExt xmlns:dsp="http://schemas.microsoft.com/office/drawing/2008/diagram" relId="rId24" minVer="http://schemas.openxmlformats.org/drawingml/2006/diagram"/>
     </a:ext>
   </dgm:extLst>
 </dgm:dataModel>
@@ -5716,7 +5774,7 @@
         </a:bodyPr>
         <a:lstStyle/>
         <a:p>
-          <a:pPr lvl="0" algn="ctr" defTabSz="933450">
+          <a:pPr marL="0" lvl="0" indent="0" algn="ctr" defTabSz="933450">
             <a:lnSpc>
               <a:spcPct val="90000"/>
             </a:lnSpc>
@@ -5726,6 +5784,7 @@
             <a:spcAft>
               <a:spcPct val="35000"/>
             </a:spcAft>
+            <a:buNone/>
           </a:pPr>
           <a:r>
             <a:rPr lang="pt-BR" sz="2100" kern="1200"/>
@@ -5800,7 +5859,7 @@
         </a:bodyPr>
         <a:lstStyle/>
         <a:p>
-          <a:pPr lvl="0" algn="ctr" defTabSz="222250">
+          <a:pPr marL="0" lvl="0" indent="0" algn="ctr" defTabSz="222250">
             <a:lnSpc>
               <a:spcPct val="90000"/>
             </a:lnSpc>
@@ -5810,6 +5869,7 @@
             <a:spcAft>
               <a:spcPct val="35000"/>
             </a:spcAft>
+            <a:buNone/>
           </a:pPr>
           <a:endParaRPr lang="pt-BR" sz="500" kern="1200"/>
         </a:p>
@@ -5871,7 +5931,7 @@
         </a:bodyPr>
         <a:lstStyle/>
         <a:p>
-          <a:pPr lvl="0" algn="ctr" defTabSz="933450">
+          <a:pPr marL="0" lvl="0" indent="0" algn="ctr" defTabSz="933450">
             <a:lnSpc>
               <a:spcPct val="90000"/>
             </a:lnSpc>
@@ -5881,6 +5941,7 @@
             <a:spcAft>
               <a:spcPct val="35000"/>
             </a:spcAft>
+            <a:buNone/>
           </a:pPr>
           <a:r>
             <a:rPr lang="pt-BR" sz="2100" kern="1200"/>
@@ -5955,7 +6016,7 @@
         </a:bodyPr>
         <a:lstStyle/>
         <a:p>
-          <a:pPr lvl="0" algn="ctr" defTabSz="222250">
+          <a:pPr marL="0" lvl="0" indent="0" algn="ctr" defTabSz="222250">
             <a:lnSpc>
               <a:spcPct val="90000"/>
             </a:lnSpc>
@@ -5965,6 +6026,7 @@
             <a:spcAft>
               <a:spcPct val="35000"/>
             </a:spcAft>
+            <a:buNone/>
           </a:pPr>
           <a:endParaRPr lang="pt-BR" sz="500" kern="1200"/>
         </a:p>
@@ -6026,7 +6088,7 @@
         </a:bodyPr>
         <a:lstStyle/>
         <a:p>
-          <a:pPr lvl="0" algn="ctr" defTabSz="933450">
+          <a:pPr marL="0" lvl="0" indent="0" algn="ctr" defTabSz="933450">
             <a:lnSpc>
               <a:spcPct val="90000"/>
             </a:lnSpc>
@@ -6036,6 +6098,7 @@
             <a:spcAft>
               <a:spcPct val="35000"/>
             </a:spcAft>
+            <a:buNone/>
           </a:pPr>
           <a:r>
             <a:rPr lang="pt-BR" sz="2100" kern="1200"/>
@@ -6110,7 +6173,7 @@
         </a:bodyPr>
         <a:lstStyle/>
         <a:p>
-          <a:pPr lvl="0" algn="ctr" defTabSz="222250">
+          <a:pPr marL="0" lvl="0" indent="0" algn="ctr" defTabSz="222250">
             <a:lnSpc>
               <a:spcPct val="90000"/>
             </a:lnSpc>
@@ -6120,6 +6183,7 @@
             <a:spcAft>
               <a:spcPct val="35000"/>
             </a:spcAft>
+            <a:buNone/>
           </a:pPr>
           <a:endParaRPr lang="pt-BR" sz="500" kern="1200"/>
         </a:p>
@@ -6181,7 +6245,7 @@
         </a:bodyPr>
         <a:lstStyle/>
         <a:p>
-          <a:pPr lvl="0" algn="ctr" defTabSz="933450">
+          <a:pPr marL="0" lvl="0" indent="0" algn="ctr" defTabSz="933450">
             <a:lnSpc>
               <a:spcPct val="90000"/>
             </a:lnSpc>
@@ -6191,6 +6255,7 @@
             <a:spcAft>
               <a:spcPct val="35000"/>
             </a:spcAft>
+            <a:buNone/>
           </a:pPr>
           <a:r>
             <a:rPr lang="pt-BR" sz="2100" kern="1200"/>
@@ -6265,7 +6330,7 @@
         </a:bodyPr>
         <a:lstStyle/>
         <a:p>
-          <a:pPr lvl="0" algn="ctr" defTabSz="222250">
+          <a:pPr marL="0" lvl="0" indent="0" algn="ctr" defTabSz="222250">
             <a:lnSpc>
               <a:spcPct val="90000"/>
             </a:lnSpc>
@@ -6275,6 +6340,7 @@
             <a:spcAft>
               <a:spcPct val="35000"/>
             </a:spcAft>
+            <a:buNone/>
           </a:pPr>
           <a:endParaRPr lang="pt-BR" sz="500" kern="1200"/>
         </a:p>
@@ -6336,7 +6402,7 @@
         </a:bodyPr>
         <a:lstStyle/>
         <a:p>
-          <a:pPr lvl="0" algn="ctr" defTabSz="933450">
+          <a:pPr marL="0" lvl="0" indent="0" algn="ctr" defTabSz="933450">
             <a:lnSpc>
               <a:spcPct val="90000"/>
             </a:lnSpc>
@@ -6346,6 +6412,7 @@
             <a:spcAft>
               <a:spcPct val="35000"/>
             </a:spcAft>
+            <a:buNone/>
           </a:pPr>
           <a:r>
             <a:rPr lang="pt-BR" sz="2100" kern="1200"/>
@@ -6420,7 +6487,7 @@
         </a:bodyPr>
         <a:lstStyle/>
         <a:p>
-          <a:pPr lvl="0" algn="ctr" defTabSz="222250">
+          <a:pPr marL="0" lvl="0" indent="0" algn="ctr" defTabSz="222250">
             <a:lnSpc>
               <a:spcPct val="90000"/>
             </a:lnSpc>
@@ -6430,6 +6497,7 @@
             <a:spcAft>
               <a:spcPct val="35000"/>
             </a:spcAft>
+            <a:buNone/>
           </a:pPr>
           <a:endParaRPr lang="pt-BR" sz="500" kern="1200"/>
         </a:p>
@@ -6491,7 +6559,7 @@
         </a:bodyPr>
         <a:lstStyle/>
         <a:p>
-          <a:pPr lvl="0" algn="ctr" defTabSz="933450">
+          <a:pPr marL="0" lvl="0" indent="0" algn="ctr" defTabSz="933450">
             <a:lnSpc>
               <a:spcPct val="90000"/>
             </a:lnSpc>
@@ -6501,6 +6569,7 @@
             <a:spcAft>
               <a:spcPct val="35000"/>
             </a:spcAft>
+            <a:buNone/>
           </a:pPr>
           <a:r>
             <a:rPr lang="pt-BR" sz="2100" kern="1200"/>
@@ -6575,7 +6644,7 @@
         </a:bodyPr>
         <a:lstStyle/>
         <a:p>
-          <a:pPr lvl="0" algn="ctr" defTabSz="222250">
+          <a:pPr marL="0" lvl="0" indent="0" algn="ctr" defTabSz="222250">
             <a:lnSpc>
               <a:spcPct val="90000"/>
             </a:lnSpc>
@@ -6585,6 +6654,7 @@
             <a:spcAft>
               <a:spcPct val="35000"/>
             </a:spcAft>
+            <a:buNone/>
           </a:pPr>
           <a:endParaRPr lang="pt-BR" sz="500" kern="1200"/>
         </a:p>
@@ -6646,7 +6716,7 @@
         </a:bodyPr>
         <a:lstStyle/>
         <a:p>
-          <a:pPr lvl="0" algn="ctr" defTabSz="933450">
+          <a:pPr marL="0" lvl="0" indent="0" algn="ctr" defTabSz="933450">
             <a:lnSpc>
               <a:spcPct val="90000"/>
             </a:lnSpc>
@@ -6656,6 +6726,7 @@
             <a:spcAft>
               <a:spcPct val="35000"/>
             </a:spcAft>
+            <a:buNone/>
           </a:pPr>
           <a:r>
             <a:rPr lang="pt-BR" sz="2100" kern="1200"/>
@@ -6730,7 +6801,7 @@
         </a:bodyPr>
         <a:lstStyle/>
         <a:p>
-          <a:pPr lvl="0" algn="ctr" defTabSz="222250">
+          <a:pPr marL="0" lvl="0" indent="0" algn="ctr" defTabSz="222250">
             <a:lnSpc>
               <a:spcPct val="90000"/>
             </a:lnSpc>
@@ -6740,6 +6811,7 @@
             <a:spcAft>
               <a:spcPct val="35000"/>
             </a:spcAft>
+            <a:buNone/>
           </a:pPr>
           <a:endParaRPr lang="pt-BR" sz="500" kern="1200"/>
         </a:p>
@@ -6801,7 +6873,7 @@
         </a:bodyPr>
         <a:lstStyle/>
         <a:p>
-          <a:pPr lvl="0" algn="ctr" defTabSz="933450">
+          <a:pPr marL="0" lvl="0" indent="0" algn="ctr" defTabSz="933450">
             <a:lnSpc>
               <a:spcPct val="90000"/>
             </a:lnSpc>
@@ -6811,6 +6883,7 @@
             <a:spcAft>
               <a:spcPct val="35000"/>
             </a:spcAft>
+            <a:buNone/>
           </a:pPr>
           <a:r>
             <a:rPr lang="pt-BR" sz="2100" kern="1200"/>
@@ -6882,7 +6955,7 @@
         </a:bodyPr>
         <a:lstStyle/>
         <a:p>
-          <a:pPr lvl="0" algn="ctr" defTabSz="1466850">
+          <a:pPr marL="0" lvl="0" indent="0" algn="ctr" defTabSz="1466850">
             <a:lnSpc>
               <a:spcPct val="90000"/>
             </a:lnSpc>
@@ -6892,6 +6965,7 @@
             <a:spcAft>
               <a:spcPct val="35000"/>
             </a:spcAft>
+            <a:buNone/>
           </a:pPr>
           <a:r>
             <a:rPr lang="pt-BR" sz="3300" kern="1200"/>
@@ -6951,7 +7025,7 @@
         </a:bodyPr>
         <a:lstStyle/>
         <a:p>
-          <a:pPr lvl="0" algn="ctr" defTabSz="1466850">
+          <a:pPr marL="0" lvl="0" indent="0" algn="ctr" defTabSz="1466850">
             <a:lnSpc>
               <a:spcPct val="90000"/>
             </a:lnSpc>
@@ -6961,6 +7035,7 @@
             <a:spcAft>
               <a:spcPct val="35000"/>
             </a:spcAft>
+            <a:buNone/>
           </a:pPr>
           <a:r>
             <a:rPr lang="pt-BR" sz="3300" kern="1200"/>
@@ -7020,7 +7095,7 @@
         </a:bodyPr>
         <a:lstStyle/>
         <a:p>
-          <a:pPr lvl="0" algn="ctr" defTabSz="1466850">
+          <a:pPr marL="0" lvl="0" indent="0" algn="ctr" defTabSz="1466850">
             <a:lnSpc>
               <a:spcPct val="90000"/>
             </a:lnSpc>
@@ -7030,6 +7105,7 @@
             <a:spcAft>
               <a:spcPct val="35000"/>
             </a:spcAft>
+            <a:buNone/>
           </a:pPr>
           <a:r>
             <a:rPr lang="pt-BR" sz="3300" kern="1200"/>
@@ -7099,7 +7175,7 @@
         </a:bodyPr>
         <a:lstStyle/>
         <a:p>
-          <a:pPr lvl="0" algn="ctr" defTabSz="1155700">
+          <a:pPr marL="0" lvl="0" indent="0" algn="ctr" defTabSz="1155700">
             <a:lnSpc>
               <a:spcPct val="90000"/>
             </a:lnSpc>
@@ -7109,6 +7185,7 @@
             <a:spcAft>
               <a:spcPct val="35000"/>
             </a:spcAft>
+            <a:buNone/>
           </a:pPr>
           <a:r>
             <a:rPr lang="pt-BR" sz="2600" kern="1200"/>
@@ -7182,7 +7259,7 @@
         </a:bodyPr>
         <a:lstStyle/>
         <a:p>
-          <a:pPr lvl="0" algn="ctr" defTabSz="222250">
+          <a:pPr marL="0" lvl="0" indent="0" algn="ctr" defTabSz="222250">
             <a:lnSpc>
               <a:spcPct val="90000"/>
             </a:lnSpc>
@@ -7192,6 +7269,7 @@
             <a:spcAft>
               <a:spcPct val="35000"/>
             </a:spcAft>
+            <a:buNone/>
           </a:pPr>
           <a:endParaRPr lang="pt-BR" sz="500" kern="1200"/>
         </a:p>
@@ -7258,7 +7336,7 @@
         </a:bodyPr>
         <a:lstStyle/>
         <a:p>
-          <a:pPr lvl="0" algn="ctr" defTabSz="1155700">
+          <a:pPr marL="0" lvl="0" indent="0" algn="ctr" defTabSz="1155700">
             <a:lnSpc>
               <a:spcPct val="90000"/>
             </a:lnSpc>
@@ -7268,6 +7346,7 @@
             <a:spcAft>
               <a:spcPct val="35000"/>
             </a:spcAft>
+            <a:buNone/>
           </a:pPr>
           <a:r>
             <a:rPr lang="pt-BR" sz="2600" kern="1200"/>
@@ -7341,7 +7420,7 @@
         </a:bodyPr>
         <a:lstStyle/>
         <a:p>
-          <a:pPr lvl="0" algn="ctr" defTabSz="222250">
+          <a:pPr marL="0" lvl="0" indent="0" algn="ctr" defTabSz="222250">
             <a:lnSpc>
               <a:spcPct val="90000"/>
             </a:lnSpc>
@@ -7351,6 +7430,7 @@
             <a:spcAft>
               <a:spcPct val="35000"/>
             </a:spcAft>
+            <a:buNone/>
           </a:pPr>
           <a:endParaRPr lang="pt-BR" sz="500" kern="1200"/>
         </a:p>
@@ -7417,7 +7497,7 @@
         </a:bodyPr>
         <a:lstStyle/>
         <a:p>
-          <a:pPr lvl="0" algn="ctr" defTabSz="1155700">
+          <a:pPr marL="0" lvl="0" indent="0" algn="ctr" defTabSz="1155700">
             <a:lnSpc>
               <a:spcPct val="90000"/>
             </a:lnSpc>
@@ -7427,6 +7507,7 @@
             <a:spcAft>
               <a:spcPct val="35000"/>
             </a:spcAft>
+            <a:buNone/>
           </a:pPr>
           <a:r>
             <a:rPr lang="pt-BR" sz="2600" kern="1200"/>
@@ -7498,7 +7579,7 @@
         </a:bodyPr>
         <a:lstStyle/>
         <a:p>
-          <a:pPr lvl="0" algn="ctr" defTabSz="1866900">
+          <a:pPr marL="0" lvl="0" indent="0" algn="ctr" defTabSz="1866900">
             <a:lnSpc>
               <a:spcPct val="90000"/>
             </a:lnSpc>
@@ -7508,6 +7589,7 @@
             <a:spcAft>
               <a:spcPct val="35000"/>
             </a:spcAft>
+            <a:buNone/>
           </a:pPr>
           <a:r>
             <a:rPr lang="pt-BR" sz="4200" kern="1200"/>
@@ -7577,7 +7659,7 @@
         </a:bodyPr>
         <a:lstStyle/>
         <a:p>
-          <a:pPr lvl="0" algn="ctr" defTabSz="577850">
+          <a:pPr marL="0" lvl="0" indent="0" algn="ctr" defTabSz="577850">
             <a:lnSpc>
               <a:spcPct val="90000"/>
             </a:lnSpc>
@@ -7587,6 +7669,7 @@
             <a:spcAft>
               <a:spcPct val="35000"/>
             </a:spcAft>
+            <a:buNone/>
           </a:pPr>
           <a:r>
             <a:rPr lang="pt-BR" sz="1300" kern="1200"/>
@@ -7656,7 +7739,7 @@
         </a:bodyPr>
         <a:lstStyle/>
         <a:p>
-          <a:pPr lvl="0" algn="ctr" defTabSz="577850">
+          <a:pPr marL="0" lvl="0" indent="0" algn="ctr" defTabSz="577850">
             <a:lnSpc>
               <a:spcPct val="90000"/>
             </a:lnSpc>
@@ -7666,6 +7749,7 @@
             <a:spcAft>
               <a:spcPct val="35000"/>
             </a:spcAft>
+            <a:buNone/>
           </a:pPr>
           <a:r>
             <a:rPr lang="pt-BR" sz="1300" kern="1200"/>
@@ -7725,7 +7809,7 @@
         </a:bodyPr>
         <a:lstStyle/>
         <a:p>
-          <a:pPr lvl="0" algn="ctr" defTabSz="1866900">
+          <a:pPr marL="0" lvl="0" indent="0" algn="ctr" defTabSz="1866900">
             <a:lnSpc>
               <a:spcPct val="90000"/>
             </a:lnSpc>
@@ -7735,6 +7819,7 @@
             <a:spcAft>
               <a:spcPct val="35000"/>
             </a:spcAft>
+            <a:buNone/>
           </a:pPr>
           <a:r>
             <a:rPr lang="pt-BR" sz="4200" kern="1200"/>
@@ -7804,7 +7889,7 @@
         </a:bodyPr>
         <a:lstStyle/>
         <a:p>
-          <a:pPr lvl="0" algn="ctr" defTabSz="577850">
+          <a:pPr marL="0" lvl="0" indent="0" algn="ctr" defTabSz="577850">
             <a:lnSpc>
               <a:spcPct val="90000"/>
             </a:lnSpc>
@@ -7814,6 +7899,7 @@
             <a:spcAft>
               <a:spcPct val="35000"/>
             </a:spcAft>
+            <a:buNone/>
           </a:pPr>
           <a:r>
             <a:rPr lang="pt-BR" sz="1300" kern="1200"/>
@@ -7883,7 +7969,7 @@
         </a:bodyPr>
         <a:lstStyle/>
         <a:p>
-          <a:pPr lvl="0" algn="ctr" defTabSz="577850">
+          <a:pPr marL="0" lvl="0" indent="0" algn="ctr" defTabSz="577850">
             <a:lnSpc>
               <a:spcPct val="90000"/>
             </a:lnSpc>
@@ -7893,6 +7979,7 @@
             <a:spcAft>
               <a:spcPct val="35000"/>
             </a:spcAft>
+            <a:buNone/>
           </a:pPr>
           <a:r>
             <a:rPr lang="pt-BR" sz="1300" kern="1200"/>
@@ -7900,7 +7987,7 @@
           </a:r>
         </a:p>
         <a:p>
-          <a:pPr lvl="0" algn="ctr" defTabSz="577850">
+          <a:pPr marL="0" lvl="0" indent="0" algn="ctr" defTabSz="577850">
             <a:lnSpc>
               <a:spcPct val="90000"/>
             </a:lnSpc>
@@ -7910,6 +7997,7 @@
             <a:spcAft>
               <a:spcPct val="35000"/>
             </a:spcAft>
+            <a:buNone/>
           </a:pPr>
           <a:r>
             <a:rPr lang="pt-BR" sz="1300" kern="1200"/>
@@ -7969,7 +8057,7 @@
         </a:bodyPr>
         <a:lstStyle/>
         <a:p>
-          <a:pPr lvl="0" algn="ctr" defTabSz="1866900">
+          <a:pPr marL="0" lvl="0" indent="0" algn="ctr" defTabSz="1866900">
             <a:lnSpc>
               <a:spcPct val="90000"/>
             </a:lnSpc>
@@ -7979,6 +8067,7 @@
             <a:spcAft>
               <a:spcPct val="35000"/>
             </a:spcAft>
+            <a:buNone/>
           </a:pPr>
           <a:r>
             <a:rPr lang="pt-BR" sz="4200" kern="1200"/>
@@ -8048,7 +8137,7 @@
         </a:bodyPr>
         <a:lstStyle/>
         <a:p>
-          <a:pPr lvl="0" algn="ctr" defTabSz="577850">
+          <a:pPr marL="0" lvl="0" indent="0" algn="ctr" defTabSz="577850">
             <a:lnSpc>
               <a:spcPct val="90000"/>
             </a:lnSpc>
@@ -8058,6 +8147,7 @@
             <a:spcAft>
               <a:spcPct val="35000"/>
             </a:spcAft>
+            <a:buNone/>
           </a:pPr>
           <a:r>
             <a:rPr lang="pt-BR" sz="1300" kern="1200"/>
@@ -8127,7 +8217,7 @@
         </a:bodyPr>
         <a:lstStyle/>
         <a:p>
-          <a:pPr lvl="0" algn="ctr" defTabSz="577850">
+          <a:pPr marL="0" lvl="0" indent="0" algn="ctr" defTabSz="577850">
             <a:lnSpc>
               <a:spcPct val="90000"/>
             </a:lnSpc>
@@ -8137,6 +8227,7 @@
             <a:spcAft>
               <a:spcPct val="35000"/>
             </a:spcAft>
+            <a:buNone/>
           </a:pPr>
           <a:r>
             <a:rPr lang="pt-BR" sz="1300" kern="1200"/>
@@ -8144,7 +8235,7 @@
           </a:r>
         </a:p>
         <a:p>
-          <a:pPr lvl="0" algn="ctr" defTabSz="577850">
+          <a:pPr marL="0" lvl="0" indent="0" algn="ctr" defTabSz="577850">
             <a:lnSpc>
               <a:spcPct val="90000"/>
             </a:lnSpc>
@@ -8154,6 +8245,7 @@
             <a:spcAft>
               <a:spcPct val="35000"/>
             </a:spcAft>
+            <a:buNone/>
           </a:pPr>
           <a:r>
             <a:rPr lang="pt-BR" sz="1300" kern="1200"/>
@@ -8161,7 +8253,7 @@
           </a:r>
         </a:p>
         <a:p>
-          <a:pPr lvl="0" algn="ctr" defTabSz="577850">
+          <a:pPr marL="0" lvl="0" indent="0" algn="ctr" defTabSz="577850">
             <a:lnSpc>
               <a:spcPct val="90000"/>
             </a:lnSpc>
@@ -8171,6 +8263,7 @@
             <a:spcAft>
               <a:spcPct val="35000"/>
             </a:spcAft>
+            <a:buNone/>
           </a:pPr>
           <a:r>
             <a:rPr lang="pt-BR" sz="1300" kern="1200"/>

</xml_diff>